<commit_message>
Eliminar espacios innecesarios en el documento
</commit_message>
<xml_diff>
--- a/002_sprints/002_sprint2/EntregableSprint2.docx
+++ b/002_sprints/002_sprint2/EntregableSprint2.docx
@@ -61,17 +61,7 @@
           <w:sz w:val="24"/>
           <w:szCs w:val="24"/>
         </w:rPr>
-        <w:t xml:space="preserve">Equipo No. </w:t>
-      </w:r>
-      <w:r>
-        <w:rPr>
-          <w:rFonts w:cs="Arial" w:ascii="Arial" w:hAnsi="Arial"/>
-          <w:b/>
-          <w:bCs/>
-          <w:sz w:val="24"/>
-          <w:szCs w:val="24"/>
-        </w:rPr>
-        <w:t>5</w:t>
+        <w:t>Equipo No. 5</w:t>
       </w:r>
     </w:p>
     <w:p>
@@ -118,172 +108,12 @@
       </w:pPr>
       <w:r>
         <w:rPr>
-          <w:b w:val="false"/>
-          <w:bCs w:val="false"/>
-        </w:rPr>
-      </w:r>
-    </w:p>
-    <w:p>
-      <w:pPr>
-        <w:pStyle w:val="ListParagraph"/>
-        <w:numPr>
-          <w:ilvl w:val="0"/>
-          <w:numId w:val="1"/>
-        </w:numPr>
-        <w:jc w:val="both"/>
-        <w:rPr>
-          <w:b w:val="false"/>
-          <w:b w:val="false"/>
-          <w:bCs w:val="false"/>
-        </w:rPr>
-      </w:pPr>
-      <w:r>
-        <w:rPr>
-          <w:rFonts w:cs="Arial" w:ascii="Arial" w:hAnsi="Arial"/>
-          <w:b w:val="false"/>
-          <w:bCs w:val="false"/>
+          <w:rFonts w:cs="Arial" w:ascii="Arial" w:hAnsi="Arial"/>
           <w:i/>
           <w:iCs/>
           <w:sz w:val="24"/>
           <w:szCs w:val="24"/>
         </w:rPr>
-        <w:t>Jacob Cataño Granada</w:t>
-      </w:r>
-    </w:p>
-    <w:p>
-      <w:pPr>
-        <w:pStyle w:val="ListParagraph"/>
-        <w:numPr>
-          <w:ilvl w:val="0"/>
-          <w:numId w:val="1"/>
-        </w:numPr>
-        <w:jc w:val="both"/>
-        <w:rPr>
-          <w:rFonts w:ascii="Arial" w:hAnsi="Arial" w:cs="Arial"/>
-          <w:i/>
-          <w:i/>
-          <w:iCs/>
-          <w:sz w:val="24"/>
-          <w:szCs w:val="24"/>
-        </w:rPr>
-      </w:pPr>
-      <w:r>
-        <w:rPr>
-          <w:rFonts w:cs="Arial" w:ascii="Arial" w:hAnsi="Arial"/>
-          <w:i/>
-          <w:iCs/>
-          <w:sz w:val="24"/>
-          <w:szCs w:val="24"/>
-        </w:rPr>
-        <w:t xml:space="preserve">Luis Francisco Gomez Lopez </w:t>
-      </w:r>
-    </w:p>
-    <w:p>
-      <w:pPr>
-        <w:pStyle w:val="ListParagraph"/>
-        <w:numPr>
-          <w:ilvl w:val="0"/>
-          <w:numId w:val="1"/>
-        </w:numPr>
-        <w:jc w:val="both"/>
-        <w:rPr>
-          <w:rFonts w:ascii="Arial" w:hAnsi="Arial" w:cs="Arial"/>
-          <w:i/>
-          <w:i/>
-          <w:iCs/>
-          <w:sz w:val="24"/>
-          <w:szCs w:val="24"/>
-        </w:rPr>
-      </w:pPr>
-      <w:r>
-        <w:rPr>
-          <w:rFonts w:cs="Arial" w:ascii="Arial" w:hAnsi="Arial"/>
-          <w:i/>
-          <w:iCs/>
-          <w:sz w:val="24"/>
-          <w:szCs w:val="24"/>
-        </w:rPr>
-        <w:t xml:space="preserve">Kariett Justine Pinto Pinto </w:t>
-      </w:r>
-    </w:p>
-    <w:p>
-      <w:pPr>
-        <w:pStyle w:val="ListParagraph"/>
-        <w:numPr>
-          <w:ilvl w:val="0"/>
-          <w:numId w:val="1"/>
-        </w:numPr>
-        <w:jc w:val="both"/>
-        <w:rPr>
-          <w:rFonts w:ascii="Arial" w:hAnsi="Arial" w:cs="Arial"/>
-          <w:i/>
-          <w:i/>
-          <w:iCs/>
-          <w:sz w:val="24"/>
-          <w:szCs w:val="24"/>
-        </w:rPr>
-      </w:pPr>
-      <w:r>
-        <w:rPr>
-          <w:rFonts w:cs="Arial" w:ascii="Arial" w:hAnsi="Arial"/>
-          <w:i/>
-          <w:iCs/>
-          <w:sz w:val="24"/>
-          <w:szCs w:val="24"/>
-        </w:rPr>
-        <w:t xml:space="preserve">Monica S Restrepo Leon </w:t>
-      </w:r>
-    </w:p>
-    <w:p>
-      <w:pPr>
-        <w:pStyle w:val="ListParagraph"/>
-        <w:numPr>
-          <w:ilvl w:val="0"/>
-          <w:numId w:val="1"/>
-        </w:numPr>
-        <w:jc w:val="both"/>
-        <w:rPr>
-          <w:rFonts w:ascii="Arial" w:hAnsi="Arial" w:cs="Arial"/>
-          <w:i/>
-          <w:i/>
-          <w:iCs/>
-          <w:sz w:val="24"/>
-          <w:szCs w:val="24"/>
-        </w:rPr>
-      </w:pPr>
-      <w:r>
-        <w:rPr>
-          <w:rFonts w:cs="Arial" w:ascii="Arial" w:hAnsi="Arial"/>
-          <w:i/>
-          <w:iCs/>
-          <w:sz w:val="24"/>
-          <w:szCs w:val="24"/>
-        </w:rPr>
-        <w:t>David  Mayama Quintero</w:t>
-      </w:r>
-    </w:p>
-    <w:p>
-      <w:pPr>
-        <w:pStyle w:val="Normal"/>
-        <w:jc w:val="both"/>
-        <w:rPr>
-          <w:rFonts w:ascii="Arial" w:hAnsi="Arial" w:cs="Arial"/>
-          <w:b/>
-          <w:b/>
-          <w:bCs/>
-          <w:sz w:val="24"/>
-          <w:szCs w:val="24"/>
-        </w:rPr>
-      </w:pPr>
-      <w:r>
-        <w:rPr>
-          <w:rFonts w:cs="Arial" w:ascii="Arial" w:hAnsi="Arial"/>
-          <w:b/>
-          <w:bCs/>
-          <w:sz w:val="24"/>
-          <w:szCs w:val="24"/>
-        </w:rPr>
-        <w:t>Casos de uso</w:t>
       </w:r>
     </w:p>
     <w:p>
@@ -295,64 +125,223 @@
         </w:numPr>
         <w:jc w:val="both"/>
         <w:rPr>
-          <w:rFonts w:ascii="Arial" w:hAnsi="Arial" w:cs="Arial"/>
-          <w:sz w:val="24"/>
-          <w:szCs w:val="24"/>
-        </w:rPr>
-      </w:pPr>
-      <w:r>
-        <w:rPr>
-          <w:rFonts w:cs="Arial" w:ascii="Arial" w:hAnsi="Arial"/>
-          <w:sz w:val="24"/>
-          <w:szCs w:val="24"/>
-        </w:rPr>
-        <w:t xml:space="preserve">Descripción genera del sistema: </w:t>
-      </w:r>
-      <w:r>
-        <w:rPr>
-          <w:rFonts w:cs="Arial" w:ascii="Arial" w:hAnsi="Arial"/>
-          <w:sz w:val="24"/>
-          <w:szCs w:val="24"/>
-        </w:rPr>
-        <w:t>Caso de uso 1</w:t>
-      </w:r>
-    </w:p>
-    <w:p>
-      <w:pPr>
-        <w:pStyle w:val="ListParagraph"/>
-        <w:jc w:val="both"/>
-        <w:rPr>
-          <w:rFonts w:ascii="Arial" w:hAnsi="Arial" w:cs="Arial"/>
-          <w:sz w:val="24"/>
-          <w:szCs w:val="24"/>
-        </w:rPr>
-      </w:pPr>
-      <w:r>
-        <w:rPr/>
-      </w:r>
-    </w:p>
-    <w:p>
-      <w:pPr>
-        <w:pStyle w:val="ListParagraph"/>
-        <w:ind w:hanging="0"/>
-        <w:jc w:val="both"/>
-        <w:rPr>
-          <w:rFonts w:ascii="Arial" w:hAnsi="Arial" w:cs="Arial"/>
-          <w:i/>
+          <w:b w:val="false"/>
+          <w:b w:val="false"/>
+          <w:bCs w:val="false"/>
+        </w:rPr>
+      </w:pPr>
+      <w:r>
+        <w:rPr>
+          <w:rFonts w:cs="Arial" w:ascii="Arial" w:hAnsi="Arial"/>
+          <w:b w:val="false"/>
+          <w:bCs w:val="false"/>
           <w:i/>
           <w:iCs/>
           <w:sz w:val="24"/>
           <w:szCs w:val="24"/>
         </w:rPr>
-      </w:pPr>
-      <w:r>
-        <w:rPr>
-          <w:rFonts w:cs="Arial" w:ascii="Arial" w:hAnsi="Arial"/>
+        <w:t>Jacob Cataño Granada</w:t>
+      </w:r>
+    </w:p>
+    <w:p>
+      <w:pPr>
+        <w:pStyle w:val="ListParagraph"/>
+        <w:numPr>
+          <w:ilvl w:val="0"/>
+          <w:numId w:val="2"/>
+        </w:numPr>
+        <w:jc w:val="both"/>
+        <w:rPr>
+          <w:rFonts w:ascii="Arial" w:hAnsi="Arial" w:cs="Arial"/>
+          <w:i/>
           <w:i/>
           <w:iCs/>
           <w:sz w:val="24"/>
           <w:szCs w:val="24"/>
         </w:rPr>
+      </w:pPr>
+      <w:r>
+        <w:rPr>
+          <w:rFonts w:cs="Arial" w:ascii="Arial" w:hAnsi="Arial"/>
+          <w:i/>
+          <w:iCs/>
+          <w:sz w:val="24"/>
+          <w:szCs w:val="24"/>
+        </w:rPr>
+        <w:t xml:space="preserve">Luis Francisco Gomez Lopez </w:t>
+      </w:r>
+    </w:p>
+    <w:p>
+      <w:pPr>
+        <w:pStyle w:val="ListParagraph"/>
+        <w:numPr>
+          <w:ilvl w:val="0"/>
+          <w:numId w:val="2"/>
+        </w:numPr>
+        <w:jc w:val="both"/>
+        <w:rPr>
+          <w:rFonts w:ascii="Arial" w:hAnsi="Arial" w:cs="Arial"/>
+          <w:i/>
+          <w:i/>
+          <w:iCs/>
+          <w:sz w:val="24"/>
+          <w:szCs w:val="24"/>
+        </w:rPr>
+      </w:pPr>
+      <w:r>
+        <w:rPr>
+          <w:rFonts w:cs="Arial" w:ascii="Arial" w:hAnsi="Arial"/>
+          <w:i/>
+          <w:iCs/>
+          <w:sz w:val="24"/>
+          <w:szCs w:val="24"/>
+        </w:rPr>
+        <w:t xml:space="preserve">Kariett Justine Pinto Pinto </w:t>
+      </w:r>
+    </w:p>
+    <w:p>
+      <w:pPr>
+        <w:pStyle w:val="ListParagraph"/>
+        <w:numPr>
+          <w:ilvl w:val="0"/>
+          <w:numId w:val="2"/>
+        </w:numPr>
+        <w:jc w:val="both"/>
+        <w:rPr>
+          <w:rFonts w:ascii="Arial" w:hAnsi="Arial" w:cs="Arial"/>
+          <w:i/>
+          <w:i/>
+          <w:iCs/>
+          <w:sz w:val="24"/>
+          <w:szCs w:val="24"/>
+        </w:rPr>
+      </w:pPr>
+      <w:r>
+        <w:rPr>
+          <w:rFonts w:cs="Arial" w:ascii="Arial" w:hAnsi="Arial"/>
+          <w:i/>
+          <w:iCs/>
+          <w:sz w:val="24"/>
+          <w:szCs w:val="24"/>
+        </w:rPr>
+        <w:t xml:space="preserve">Monica S Restrepo Leon </w:t>
+      </w:r>
+    </w:p>
+    <w:p>
+      <w:pPr>
+        <w:pStyle w:val="ListParagraph"/>
+        <w:numPr>
+          <w:ilvl w:val="0"/>
+          <w:numId w:val="2"/>
+        </w:numPr>
+        <w:jc w:val="both"/>
+        <w:rPr>
+          <w:rFonts w:ascii="Arial" w:hAnsi="Arial" w:cs="Arial"/>
+          <w:i/>
+          <w:i/>
+          <w:iCs/>
+          <w:sz w:val="24"/>
+          <w:szCs w:val="24"/>
+        </w:rPr>
+      </w:pPr>
+      <w:r>
+        <w:rPr>
+          <w:rFonts w:cs="Arial" w:ascii="Arial" w:hAnsi="Arial"/>
+          <w:i/>
+          <w:iCs/>
+          <w:sz w:val="24"/>
+          <w:szCs w:val="24"/>
+        </w:rPr>
+        <w:t>David  Mayama Quintero</w:t>
+      </w:r>
+    </w:p>
+    <w:p>
+      <w:pPr>
+        <w:pStyle w:val="Normal"/>
+        <w:jc w:val="both"/>
+        <w:rPr>
+          <w:rFonts w:ascii="Arial" w:hAnsi="Arial" w:cs="Arial"/>
+          <w:b/>
+          <w:b/>
+          <w:bCs/>
+          <w:sz w:val="24"/>
+          <w:szCs w:val="24"/>
+        </w:rPr>
+      </w:pPr>
+      <w:r>
+        <w:rPr>
+          <w:rFonts w:cs="Arial" w:ascii="Arial" w:hAnsi="Arial"/>
+          <w:b/>
+          <w:bCs/>
+          <w:sz w:val="24"/>
+          <w:szCs w:val="24"/>
+        </w:rPr>
+        <w:t>Casos de uso</w:t>
+      </w:r>
+    </w:p>
+    <w:p>
+      <w:pPr>
+        <w:pStyle w:val="ListParagraph"/>
+        <w:numPr>
+          <w:ilvl w:val="0"/>
+          <w:numId w:val="3"/>
+        </w:numPr>
+        <w:jc w:val="both"/>
+        <w:rPr>
+          <w:rFonts w:ascii="Arial" w:hAnsi="Arial" w:cs="Arial"/>
+          <w:sz w:val="24"/>
+          <w:szCs w:val="24"/>
+        </w:rPr>
+      </w:pPr>
+      <w:r>
+        <w:rPr>
+          <w:rFonts w:cs="Arial" w:ascii="Arial" w:hAnsi="Arial"/>
+          <w:sz w:val="24"/>
+          <w:szCs w:val="24"/>
+        </w:rPr>
+        <w:t>Descripción genera del sistema: Caso de uso 1</w:t>
+      </w:r>
+    </w:p>
+    <w:p>
+      <w:pPr>
+        <w:pStyle w:val="ListParagraph"/>
+        <w:jc w:val="both"/>
+        <w:rPr>
+          <w:rFonts w:ascii="Arial" w:hAnsi="Arial" w:cs="Arial"/>
+          <w:sz w:val="24"/>
+          <w:szCs w:val="24"/>
+        </w:rPr>
+      </w:pPr>
+      <w:r>
+        <w:rPr>
+          <w:rFonts w:cs="Arial" w:ascii="Arial" w:hAnsi="Arial"/>
+          <w:sz w:val="24"/>
+          <w:szCs w:val="24"/>
+        </w:rPr>
+      </w:r>
+    </w:p>
+    <w:p>
+      <w:pPr>
+        <w:pStyle w:val="ListParagraph"/>
+        <w:ind w:left="720" w:hanging="0"/>
+        <w:jc w:val="both"/>
+        <w:rPr>
+          <w:rFonts w:ascii="Arial" w:hAnsi="Arial" w:cs="Arial"/>
+          <w:i/>
+          <w:i/>
+          <w:iCs/>
+          <w:sz w:val="24"/>
+          <w:szCs w:val="24"/>
+        </w:rPr>
+      </w:pPr>
+      <w:r>
+        <w:rPr>
+          <w:rFonts w:cs="Arial" w:ascii="Arial" w:hAnsi="Arial"/>
+          <w:i/>
+          <w:iCs/>
+          <w:sz w:val="24"/>
+          <w:szCs w:val="24"/>
+        </w:rPr>
         <w:t>Inserte una breve descripción del caso de uso.</w:t>
       </w:r>
     </w:p>
@@ -368,7 +357,11 @@
         </w:rPr>
       </w:pPr>
       <w:r>
-        <w:rPr/>
+        <w:rPr>
+          <w:rFonts w:cs="Arial" w:ascii="Arial" w:hAnsi="Arial"/>
+          <w:sz w:val="24"/>
+          <w:szCs w:val="24"/>
+        </w:rPr>
         <w:drawing>
           <wp:anchor behindDoc="0" distT="0" distB="0" distL="0" distR="0" simplePos="0" locked="0" layoutInCell="1" allowOverlap="1" relativeHeight="2">
             <wp:simplePos x="0" y="0"/>
@@ -419,7 +412,7 @@
     <w:p>
       <w:pPr>
         <w:pStyle w:val="ListParagraph"/>
-        <w:ind w:hanging="0"/>
+        <w:ind w:left="720" w:hanging="0"/>
         <w:jc w:val="both"/>
         <w:rPr>
           <w:rFonts w:ascii="Arial" w:hAnsi="Arial" w:cs="Arial"/>
@@ -431,58 +424,74 @@
         </w:rPr>
       </w:pPr>
       <w:r>
-        <w:rPr/>
-      </w:r>
-    </w:p>
-    <w:p>
-      <w:pPr>
-        <w:pStyle w:val="ListParagraph"/>
-        <w:ind w:left="360" w:hanging="0"/>
-        <w:jc w:val="both"/>
-        <w:rPr>
-          <w:rFonts w:ascii="Arial" w:hAnsi="Arial" w:cs="Arial"/>
-          <w:sz w:val="24"/>
-          <w:szCs w:val="24"/>
-        </w:rPr>
-      </w:pPr>
-      <w:r>
-        <w:rPr/>
-      </w:r>
-    </w:p>
-    <w:p>
-      <w:pPr>
-        <w:pStyle w:val="ListParagraph"/>
-        <w:ind w:left="360" w:hanging="0"/>
-        <w:jc w:val="both"/>
-        <w:rPr>
-          <w:rFonts w:ascii="Arial" w:hAnsi="Arial" w:cs="Arial"/>
-          <w:sz w:val="24"/>
-          <w:szCs w:val="24"/>
-        </w:rPr>
-      </w:pPr>
-      <w:r>
-        <w:rPr>
-          <w:rFonts w:cs="Arial" w:ascii="Arial" w:hAnsi="Arial"/>
-          <w:sz w:val="24"/>
-          <w:szCs w:val="24"/>
-        </w:rPr>
-      </w:r>
-    </w:p>
-    <w:p>
-      <w:pPr>
-        <w:pStyle w:val="Normal"/>
-        <w:jc w:val="both"/>
-        <w:rPr>
-          <w:rFonts w:ascii="Arial" w:hAnsi="Arial" w:cs="Arial"/>
-          <w:b/>
-          <w:b/>
-          <w:bCs/>
-          <w:sz w:val="24"/>
-          <w:szCs w:val="24"/>
-        </w:rPr>
-      </w:pPr>
-      <w:r>
-        <w:rPr/>
+        <w:rPr>
+          <w:rFonts w:cs="Arial" w:ascii="Arial" w:hAnsi="Arial"/>
+          <w:i/>
+          <w:iCs/>
+          <w:sz w:val="24"/>
+          <w:szCs w:val="24"/>
+        </w:rPr>
+      </w:r>
+    </w:p>
+    <w:p>
+      <w:pPr>
+        <w:pStyle w:val="ListParagraph"/>
+        <w:ind w:left="360" w:hanging="0"/>
+        <w:jc w:val="both"/>
+        <w:rPr>
+          <w:rFonts w:ascii="Arial" w:hAnsi="Arial" w:cs="Arial"/>
+          <w:sz w:val="24"/>
+          <w:szCs w:val="24"/>
+        </w:rPr>
+      </w:pPr>
+      <w:r>
+        <w:rPr>
+          <w:rFonts w:cs="Arial" w:ascii="Arial" w:hAnsi="Arial"/>
+          <w:sz w:val="24"/>
+          <w:szCs w:val="24"/>
+        </w:rPr>
+      </w:r>
+    </w:p>
+    <w:p>
+      <w:pPr>
+        <w:pStyle w:val="ListParagraph"/>
+        <w:ind w:left="360" w:hanging="0"/>
+        <w:jc w:val="both"/>
+        <w:rPr>
+          <w:rFonts w:ascii="Arial" w:hAnsi="Arial" w:cs="Arial"/>
+          <w:sz w:val="24"/>
+          <w:szCs w:val="24"/>
+        </w:rPr>
+      </w:pPr>
+      <w:r>
+        <w:rPr>
+          <w:rFonts w:cs="Arial" w:ascii="Arial" w:hAnsi="Arial"/>
+          <w:sz w:val="24"/>
+          <w:szCs w:val="24"/>
+        </w:rPr>
+      </w:r>
+    </w:p>
+    <w:p>
+      <w:pPr>
+        <w:pStyle w:val="Normal"/>
+        <w:jc w:val="both"/>
+        <w:rPr>
+          <w:rFonts w:ascii="Arial" w:hAnsi="Arial" w:cs="Arial"/>
+          <w:b/>
+          <w:b/>
+          <w:bCs/>
+          <w:sz w:val="24"/>
+          <w:szCs w:val="24"/>
+        </w:rPr>
+      </w:pPr>
+      <w:r>
+        <w:rPr>
+          <w:rFonts w:cs="Arial" w:ascii="Arial" w:hAnsi="Arial"/>
+          <w:b/>
+          <w:bCs/>
+          <w:sz w:val="24"/>
+          <w:szCs w:val="24"/>
+        </w:rPr>
       </w:r>
     </w:p>
     <w:p>
@@ -543,7 +552,11 @@
         </w:rPr>
       </w:pPr>
       <w:r>
-        <w:rPr/>
+        <w:rPr>
+          <w:rFonts w:cs="Arial" w:ascii="Arial" w:hAnsi="Arial"/>
+          <w:sz w:val="24"/>
+          <w:szCs w:val="24"/>
+        </w:rPr>
         <w:drawing>
           <wp:anchor behindDoc="0" distT="0" distB="0" distL="0" distR="0" simplePos="0" locked="0" layoutInCell="1" allowOverlap="1" relativeHeight="3">
             <wp:simplePos x="0" y="0"/>
@@ -602,166 +615,218 @@
         </w:rPr>
       </w:pPr>
       <w:r>
-        <w:rPr/>
-      </w:r>
-    </w:p>
-    <w:p>
-      <w:pPr>
-        <w:pStyle w:val="Normal"/>
-        <w:jc w:val="both"/>
-        <w:rPr>
-          <w:rFonts w:ascii="Arial" w:hAnsi="Arial" w:cs="Arial"/>
-          <w:b/>
-          <w:b/>
-          <w:bCs/>
-          <w:sz w:val="24"/>
-          <w:szCs w:val="24"/>
-        </w:rPr>
-      </w:pPr>
-      <w:r>
-        <w:rPr>
-          <w:rFonts w:cs="Arial" w:ascii="Arial" w:hAnsi="Arial"/>
-          <w:b/>
-          <w:bCs/>
-          <w:sz w:val="24"/>
-          <w:szCs w:val="24"/>
-        </w:rPr>
-      </w:r>
-    </w:p>
-    <w:p>
-      <w:pPr>
-        <w:pStyle w:val="Normal"/>
-        <w:jc w:val="both"/>
-        <w:rPr>
-          <w:rFonts w:ascii="Arial" w:hAnsi="Arial" w:cs="Arial"/>
-          <w:b/>
-          <w:b/>
-          <w:bCs/>
-          <w:sz w:val="24"/>
-          <w:szCs w:val="24"/>
-        </w:rPr>
-      </w:pPr>
-      <w:r>
-        <w:rPr/>
-      </w:r>
-    </w:p>
-    <w:p>
-      <w:pPr>
-        <w:pStyle w:val="Normal"/>
-        <w:jc w:val="both"/>
-        <w:rPr>
-          <w:rFonts w:ascii="Arial" w:hAnsi="Arial" w:cs="Arial"/>
-          <w:b/>
-          <w:b/>
-          <w:bCs/>
-          <w:sz w:val="24"/>
-          <w:szCs w:val="24"/>
-        </w:rPr>
-      </w:pPr>
-      <w:r>
-        <w:rPr/>
-      </w:r>
-    </w:p>
-    <w:p>
-      <w:pPr>
-        <w:pStyle w:val="Normal"/>
-        <w:jc w:val="both"/>
-        <w:rPr>
-          <w:rFonts w:ascii="Arial" w:hAnsi="Arial" w:cs="Arial"/>
-          <w:b/>
-          <w:b/>
-          <w:bCs/>
-          <w:sz w:val="24"/>
-          <w:szCs w:val="24"/>
-        </w:rPr>
-      </w:pPr>
-      <w:r>
-        <w:rPr/>
-      </w:r>
-    </w:p>
-    <w:p>
-      <w:pPr>
-        <w:pStyle w:val="Normal"/>
-        <w:jc w:val="both"/>
-        <w:rPr>
-          <w:rFonts w:ascii="Arial" w:hAnsi="Arial" w:cs="Arial"/>
-          <w:b/>
-          <w:b/>
-          <w:bCs/>
-          <w:sz w:val="24"/>
-          <w:szCs w:val="24"/>
-        </w:rPr>
-      </w:pPr>
-      <w:r>
-        <w:rPr/>
-      </w:r>
-    </w:p>
-    <w:p>
-      <w:pPr>
-        <w:pStyle w:val="Normal"/>
-        <w:jc w:val="both"/>
-        <w:rPr>
-          <w:rFonts w:ascii="Arial" w:hAnsi="Arial" w:cs="Arial"/>
-          <w:b/>
-          <w:b/>
-          <w:bCs/>
-          <w:sz w:val="24"/>
-          <w:szCs w:val="24"/>
-        </w:rPr>
-      </w:pPr>
-      <w:r>
-        <w:rPr/>
-      </w:r>
-    </w:p>
-    <w:p>
-      <w:pPr>
-        <w:pStyle w:val="Normal"/>
-        <w:jc w:val="both"/>
-        <w:rPr>
-          <w:rFonts w:ascii="Arial" w:hAnsi="Arial" w:cs="Arial"/>
-          <w:b/>
-          <w:b/>
-          <w:bCs/>
-          <w:sz w:val="24"/>
-          <w:szCs w:val="24"/>
-        </w:rPr>
-      </w:pPr>
-      <w:r>
-        <w:rPr/>
-      </w:r>
-    </w:p>
-    <w:p>
-      <w:pPr>
-        <w:pStyle w:val="Normal"/>
-        <w:jc w:val="both"/>
-        <w:rPr>
-          <w:rFonts w:ascii="Arial" w:hAnsi="Arial" w:cs="Arial"/>
-          <w:b/>
-          <w:b/>
-          <w:bCs/>
-          <w:sz w:val="24"/>
-          <w:szCs w:val="24"/>
-        </w:rPr>
-      </w:pPr>
-      <w:r>
-        <w:rPr/>
-      </w:r>
-    </w:p>
-    <w:p>
-      <w:pPr>
-        <w:pStyle w:val="Normal"/>
-        <w:jc w:val="both"/>
-        <w:rPr>
-          <w:rFonts w:ascii="Arial" w:hAnsi="Arial" w:cs="Arial"/>
-          <w:b/>
-          <w:b/>
-          <w:bCs/>
-          <w:sz w:val="24"/>
-          <w:szCs w:val="24"/>
-        </w:rPr>
-      </w:pPr>
-      <w:r>
-        <w:rPr/>
+        <w:rPr>
+          <w:rFonts w:cs="Arial" w:ascii="Arial" w:hAnsi="Arial"/>
+          <w:sz w:val="24"/>
+          <w:szCs w:val="24"/>
+        </w:rPr>
+      </w:r>
+    </w:p>
+    <w:p>
+      <w:pPr>
+        <w:pStyle w:val="Normal"/>
+        <w:jc w:val="both"/>
+        <w:rPr>
+          <w:rFonts w:ascii="Arial" w:hAnsi="Arial" w:cs="Arial"/>
+          <w:b/>
+          <w:b/>
+          <w:bCs/>
+          <w:sz w:val="24"/>
+          <w:szCs w:val="24"/>
+        </w:rPr>
+      </w:pPr>
+      <w:r>
+        <w:rPr>
+          <w:rFonts w:cs="Arial" w:ascii="Arial" w:hAnsi="Arial"/>
+          <w:b/>
+          <w:bCs/>
+          <w:sz w:val="24"/>
+          <w:szCs w:val="24"/>
+        </w:rPr>
+      </w:r>
+    </w:p>
+    <w:p>
+      <w:pPr>
+        <w:pStyle w:val="Normal"/>
+        <w:jc w:val="both"/>
+        <w:rPr>
+          <w:rFonts w:ascii="Arial" w:hAnsi="Arial" w:cs="Arial"/>
+          <w:b/>
+          <w:b/>
+          <w:bCs/>
+          <w:sz w:val="24"/>
+          <w:szCs w:val="24"/>
+        </w:rPr>
+      </w:pPr>
+      <w:r>
+        <w:rPr>
+          <w:rFonts w:cs="Arial" w:ascii="Arial" w:hAnsi="Arial"/>
+          <w:b/>
+          <w:bCs/>
+          <w:sz w:val="24"/>
+          <w:szCs w:val="24"/>
+        </w:rPr>
+      </w:r>
+    </w:p>
+    <w:p>
+      <w:pPr>
+        <w:pStyle w:val="Normal"/>
+        <w:jc w:val="both"/>
+        <w:rPr>
+          <w:rFonts w:ascii="Arial" w:hAnsi="Arial" w:cs="Arial"/>
+          <w:b/>
+          <w:b/>
+          <w:bCs/>
+          <w:sz w:val="24"/>
+          <w:szCs w:val="24"/>
+        </w:rPr>
+      </w:pPr>
+      <w:r>
+        <w:rPr>
+          <w:rFonts w:cs="Arial" w:ascii="Arial" w:hAnsi="Arial"/>
+          <w:b/>
+          <w:bCs/>
+          <w:sz w:val="24"/>
+          <w:szCs w:val="24"/>
+        </w:rPr>
+      </w:r>
+    </w:p>
+    <w:p>
+      <w:pPr>
+        <w:pStyle w:val="Normal"/>
+        <w:jc w:val="both"/>
+        <w:rPr>
+          <w:rFonts w:ascii="Arial" w:hAnsi="Arial" w:cs="Arial"/>
+          <w:b/>
+          <w:b/>
+          <w:bCs/>
+          <w:sz w:val="24"/>
+          <w:szCs w:val="24"/>
+        </w:rPr>
+      </w:pPr>
+      <w:r>
+        <w:rPr>
+          <w:rFonts w:cs="Arial" w:ascii="Arial" w:hAnsi="Arial"/>
+          <w:b/>
+          <w:bCs/>
+          <w:sz w:val="24"/>
+          <w:szCs w:val="24"/>
+        </w:rPr>
+      </w:r>
+    </w:p>
+    <w:p>
+      <w:pPr>
+        <w:pStyle w:val="Normal"/>
+        <w:jc w:val="both"/>
+        <w:rPr>
+          <w:rFonts w:ascii="Arial" w:hAnsi="Arial" w:cs="Arial"/>
+          <w:b/>
+          <w:b/>
+          <w:bCs/>
+          <w:sz w:val="24"/>
+          <w:szCs w:val="24"/>
+        </w:rPr>
+      </w:pPr>
+      <w:r>
+        <w:rPr>
+          <w:rFonts w:cs="Arial" w:ascii="Arial" w:hAnsi="Arial"/>
+          <w:b/>
+          <w:bCs/>
+          <w:sz w:val="24"/>
+          <w:szCs w:val="24"/>
+        </w:rPr>
+      </w:r>
+    </w:p>
+    <w:p>
+      <w:pPr>
+        <w:pStyle w:val="Normal"/>
+        <w:jc w:val="both"/>
+        <w:rPr>
+          <w:rFonts w:ascii="Arial" w:hAnsi="Arial" w:cs="Arial"/>
+          <w:b/>
+          <w:b/>
+          <w:bCs/>
+          <w:sz w:val="24"/>
+          <w:szCs w:val="24"/>
+        </w:rPr>
+      </w:pPr>
+      <w:r>
+        <w:rPr>
+          <w:rFonts w:cs="Arial" w:ascii="Arial" w:hAnsi="Arial"/>
+          <w:b/>
+          <w:bCs/>
+          <w:sz w:val="24"/>
+          <w:szCs w:val="24"/>
+        </w:rPr>
+      </w:r>
+    </w:p>
+    <w:p>
+      <w:pPr>
+        <w:pStyle w:val="Normal"/>
+        <w:jc w:val="both"/>
+        <w:rPr>
+          <w:rFonts w:ascii="Arial" w:hAnsi="Arial" w:cs="Arial"/>
+          <w:b/>
+          <w:b/>
+          <w:bCs/>
+          <w:sz w:val="24"/>
+          <w:szCs w:val="24"/>
+        </w:rPr>
+      </w:pPr>
+      <w:r>
+        <w:rPr>
+          <w:rFonts w:cs="Arial" w:ascii="Arial" w:hAnsi="Arial"/>
+          <w:b/>
+          <w:bCs/>
+          <w:sz w:val="24"/>
+          <w:szCs w:val="24"/>
+        </w:rPr>
+      </w:r>
+    </w:p>
+    <w:p>
+      <w:pPr>
+        <w:pStyle w:val="Normal"/>
+        <w:jc w:val="both"/>
+        <w:rPr>
+          <w:rFonts w:ascii="Arial" w:hAnsi="Arial" w:cs="Arial"/>
+          <w:b/>
+          <w:b/>
+          <w:bCs/>
+          <w:sz w:val="24"/>
+          <w:szCs w:val="24"/>
+        </w:rPr>
+      </w:pPr>
+      <w:r>
+        <w:rPr>
+          <w:rFonts w:cs="Arial" w:ascii="Arial" w:hAnsi="Arial"/>
+          <w:b/>
+          <w:bCs/>
+          <w:sz w:val="24"/>
+          <w:szCs w:val="24"/>
+        </w:rPr>
+      </w:r>
+    </w:p>
+    <w:p>
+      <w:pPr>
+        <w:pStyle w:val="Normal"/>
+        <w:jc w:val="both"/>
+        <w:rPr>
+          <w:rFonts w:ascii="Arial" w:hAnsi="Arial" w:cs="Arial"/>
+          <w:b/>
+          <w:b/>
+          <w:bCs/>
+          <w:sz w:val="24"/>
+          <w:szCs w:val="24"/>
+        </w:rPr>
+      </w:pPr>
+      <w:r>
+        <w:rPr>
+          <w:rFonts w:cs="Arial" w:ascii="Arial" w:hAnsi="Arial"/>
+          <w:b/>
+          <w:bCs/>
+          <w:sz w:val="24"/>
+          <w:szCs w:val="24"/>
+        </w:rPr>
       </w:r>
     </w:p>
     <w:p>
@@ -1416,7 +1481,7 @@
         <w:pStyle w:val="ListParagraph"/>
         <w:numPr>
           <w:ilvl w:val="0"/>
-          <w:numId w:val="3"/>
+          <w:numId w:val="4"/>
         </w:numPr>
         <w:jc w:val="both"/>
         <w:rPr>
@@ -1455,23 +1520,13 @@
           <w:sz w:val="24"/>
           <w:szCs w:val="24"/>
         </w:rPr>
-        <w:t xml:space="preserve">Inserte una breve descripción </w:t>
-      </w:r>
-      <w:r>
-        <w:rPr>
-          <w:rFonts w:cs="Arial" w:ascii="Arial" w:hAnsi="Arial"/>
-          <w:i/>
-          <w:iCs/>
-          <w:sz w:val="24"/>
-          <w:szCs w:val="24"/>
-        </w:rPr>
-        <w:t>del mockup</w:t>
-      </w:r>
-    </w:p>
-    <w:p>
-      <w:pPr>
-        <w:pStyle w:val="ListParagraph"/>
-        <w:ind w:hanging="0"/>
+        <w:t>Inserte una breve descripción del mockup</w:t>
+      </w:r>
+    </w:p>
+    <w:p>
+      <w:pPr>
+        <w:pStyle w:val="ListParagraph"/>
+        <w:ind w:left="720" w:hanging="0"/>
         <w:jc w:val="both"/>
         <w:rPr>
           <w:rFonts w:ascii="Arial" w:hAnsi="Arial" w:cs="Arial"/>
@@ -1544,7 +1599,11 @@
         </w:rPr>
       </w:pPr>
       <w:r>
-        <w:rPr/>
+        <w:rPr>
+          <w:rFonts w:cs="Arial" w:ascii="Arial" w:hAnsi="Arial"/>
+          <w:sz w:val="24"/>
+          <w:szCs w:val="24"/>
+        </w:rPr>
       </w:r>
     </w:p>
     <w:p>
@@ -1559,7 +1618,11 @@
         </w:rPr>
       </w:pPr>
       <w:r>
-        <w:rPr/>
+        <w:rPr>
+          <w:rFonts w:cs="Arial" w:ascii="Arial" w:hAnsi="Arial"/>
+          <w:sz w:val="24"/>
+          <w:szCs w:val="24"/>
+        </w:rPr>
       </w:r>
     </w:p>
     <w:p>
@@ -1574,7 +1637,11 @@
         </w:rPr>
       </w:pPr>
       <w:r>
-        <w:rPr/>
+        <w:rPr>
+          <w:rFonts w:cs="Arial" w:ascii="Arial" w:hAnsi="Arial"/>
+          <w:sz w:val="24"/>
+          <w:szCs w:val="24"/>
+        </w:rPr>
       </w:r>
     </w:p>
     <w:p>
@@ -1589,7 +1656,11 @@
         </w:rPr>
       </w:pPr>
       <w:r>
-        <w:rPr/>
+        <w:rPr>
+          <w:rFonts w:cs="Arial" w:ascii="Arial" w:hAnsi="Arial"/>
+          <w:sz w:val="24"/>
+          <w:szCs w:val="24"/>
+        </w:rPr>
       </w:r>
     </w:p>
     <w:p>
@@ -1604,7 +1675,11 @@
         </w:rPr>
       </w:pPr>
       <w:r>
-        <w:rPr/>
+        <w:rPr>
+          <w:rFonts w:cs="Arial" w:ascii="Arial" w:hAnsi="Arial"/>
+          <w:sz w:val="24"/>
+          <w:szCs w:val="24"/>
+        </w:rPr>
       </w:r>
     </w:p>
     <w:p>
@@ -1619,7 +1694,11 @@
         </w:rPr>
       </w:pPr>
       <w:r>
-        <w:rPr/>
+        <w:rPr>
+          <w:rFonts w:cs="Arial" w:ascii="Arial" w:hAnsi="Arial"/>
+          <w:sz w:val="24"/>
+          <w:szCs w:val="24"/>
+        </w:rPr>
       </w:r>
     </w:p>
     <w:p>
@@ -1634,7 +1713,11 @@
         </w:rPr>
       </w:pPr>
       <w:r>
-        <w:rPr/>
+        <w:rPr>
+          <w:rFonts w:cs="Arial" w:ascii="Arial" w:hAnsi="Arial"/>
+          <w:sz w:val="24"/>
+          <w:szCs w:val="24"/>
+        </w:rPr>
       </w:r>
     </w:p>
     <w:p>
@@ -1649,7 +1732,11 @@
         </w:rPr>
       </w:pPr>
       <w:r>
-        <w:rPr/>
+        <w:rPr>
+          <w:rFonts w:cs="Arial" w:ascii="Arial" w:hAnsi="Arial"/>
+          <w:sz w:val="24"/>
+          <w:szCs w:val="24"/>
+        </w:rPr>
       </w:r>
     </w:p>
     <w:p>
@@ -1664,7 +1751,11 @@
         </w:rPr>
       </w:pPr>
       <w:r>
-        <w:rPr/>
+        <w:rPr>
+          <w:rFonts w:cs="Arial" w:ascii="Arial" w:hAnsi="Arial"/>
+          <w:sz w:val="24"/>
+          <w:szCs w:val="24"/>
+        </w:rPr>
       </w:r>
     </w:p>
     <w:p>
@@ -1679,26 +1770,32 @@
         </w:rPr>
       </w:pPr>
       <w:r>
-        <w:rPr/>
-      </w:r>
-    </w:p>
-    <w:p>
-      <w:pPr>
-        <w:pStyle w:val="ListParagraph"/>
-        <w:ind w:left="360" w:hanging="0"/>
-        <w:jc w:val="both"/>
-        <w:rPr>
-          <w:rFonts w:ascii="Arial" w:hAnsi="Arial" w:cs="Arial"/>
-          <w:b/>
-          <w:b/>
-          <w:bCs/>
-          <w:sz w:val="24"/>
-          <w:szCs w:val="24"/>
-        </w:rPr>
-      </w:pPr>
-      <w:r>
-        <w:rPr>
-          <w:rFonts w:cs="Arial" w:ascii="Arial" w:hAnsi="Arial"/>
+        <w:rPr>
+          <w:rFonts w:cs="Arial" w:ascii="Arial" w:hAnsi="Arial"/>
+          <w:sz w:val="24"/>
+          <w:szCs w:val="24"/>
+        </w:rPr>
+      </w:r>
+    </w:p>
+    <w:p>
+      <w:pPr>
+        <w:pStyle w:val="ListParagraph"/>
+        <w:ind w:left="360" w:hanging="0"/>
+        <w:jc w:val="both"/>
+        <w:rPr>
+          <w:rFonts w:ascii="Arial" w:hAnsi="Arial" w:cs="Arial"/>
+          <w:b/>
+          <w:b/>
+          <w:bCs/>
+          <w:sz w:val="24"/>
+          <w:szCs w:val="24"/>
+        </w:rPr>
+      </w:pPr>
+      <w:r>
+        <w:rPr>
+          <w:rFonts w:cs="Arial" w:ascii="Arial" w:hAnsi="Arial"/>
+          <w:b/>
+          <w:bCs/>
           <w:sz w:val="24"/>
           <w:szCs w:val="24"/>
         </w:rPr>
@@ -1732,7 +1829,7 @@
         <w:pStyle w:val="ListParagraph"/>
         <w:numPr>
           <w:ilvl w:val="0"/>
-          <w:numId w:val="3"/>
+          <w:numId w:val="4"/>
         </w:numPr>
         <w:jc w:val="both"/>
         <w:rPr>
@@ -1774,7 +1871,7 @@
     <w:p>
       <w:pPr>
         <w:pStyle w:val="ListParagraph"/>
-        <w:ind w:hanging="0"/>
+        <w:ind w:left="720" w:hanging="0"/>
         <w:jc w:val="both"/>
         <w:rPr>
           <w:rFonts w:ascii="Arial" w:hAnsi="Arial" w:cs="Arial"/>
@@ -1866,7 +1963,11 @@
         </w:rPr>
       </w:pPr>
       <w:r>
-        <w:rPr/>
+        <w:rPr>
+          <w:rFonts w:cs="Arial" w:ascii="Arial" w:hAnsi="Arial"/>
+          <w:sz w:val="24"/>
+          <w:szCs w:val="24"/>
+        </w:rPr>
       </w:r>
     </w:p>
     <w:p>
@@ -1954,7 +2055,13 @@
         </w:rPr>
       </w:pPr>
       <w:r>
-        <w:rPr/>
+        <w:rPr>
+          <w:rFonts w:cs="Arial" w:ascii="Arial" w:hAnsi="Arial"/>
+          <w:b/>
+          <w:bCs/>
+          <w:sz w:val="24"/>
+          <w:szCs w:val="24"/>
+        </w:rPr>
       </w:r>
     </w:p>
     <w:p>
@@ -1972,7 +2079,13 @@
         </w:rPr>
       </w:pPr>
       <w:r>
-        <w:rPr/>
+        <w:rPr>
+          <w:rFonts w:cs="Arial" w:ascii="Arial" w:hAnsi="Arial"/>
+          <w:b/>
+          <w:bCs/>
+          <w:sz w:val="24"/>
+          <w:szCs w:val="24"/>
+        </w:rPr>
       </w:r>
     </w:p>
     <w:p>
@@ -1990,7 +2103,13 @@
         </w:rPr>
       </w:pPr>
       <w:r>
-        <w:rPr/>
+        <w:rPr>
+          <w:rFonts w:cs="Arial" w:ascii="Arial" w:hAnsi="Arial"/>
+          <w:b/>
+          <w:bCs/>
+          <w:sz w:val="24"/>
+          <w:szCs w:val="24"/>
+        </w:rPr>
       </w:r>
     </w:p>
     <w:p>
@@ -2008,13 +2127,19 @@
         </w:rPr>
       </w:pPr>
       <w:r>
-        <w:rPr/>
-      </w:r>
-    </w:p>
-    <w:p>
-      <w:pPr>
-        <w:pStyle w:val="ListParagraph"/>
-        <w:ind w:left="360" w:hanging="0"/>
+        <w:rPr>
+          <w:rFonts w:cs="Arial" w:ascii="Arial" w:hAnsi="Arial"/>
+          <w:b/>
+          <w:bCs/>
+          <w:sz w:val="24"/>
+          <w:szCs w:val="24"/>
+        </w:rPr>
+      </w:r>
+    </w:p>
+    <w:p>
+      <w:pPr>
+        <w:pStyle w:val="ListParagraph"/>
+        <w:ind w:hanging="0"/>
         <w:jc w:val="center"/>
         <w:rPr>
           <w:rFonts w:ascii="Arial" w:hAnsi="Arial" w:cs="Arial"/>
@@ -2026,13 +2151,19 @@
         </w:rPr>
       </w:pPr>
       <w:r>
-        <w:rPr/>
-      </w:r>
-    </w:p>
-    <w:p>
-      <w:pPr>
-        <w:pStyle w:val="ListParagraph"/>
-        <w:ind w:left="360" w:hanging="0"/>
+        <w:rPr>
+          <w:rFonts w:cs="Arial" w:ascii="Arial" w:hAnsi="Arial"/>
+          <w:b/>
+          <w:bCs/>
+          <w:sz w:val="24"/>
+          <w:szCs w:val="24"/>
+        </w:rPr>
+      </w:r>
+    </w:p>
+    <w:p>
+      <w:pPr>
+        <w:pStyle w:val="ListParagraph"/>
+        <w:ind w:hanging="0"/>
         <w:jc w:val="center"/>
         <w:rPr>
           <w:rFonts w:ascii="Arial" w:hAnsi="Arial" w:cs="Arial"/>
@@ -2044,223 +2175,13 @@
         </w:rPr>
       </w:pPr>
       <w:r>
-        <w:rPr/>
-      </w:r>
-    </w:p>
-    <w:p>
-      <w:pPr>
-        <w:pStyle w:val="ListParagraph"/>
-        <w:ind w:left="360" w:hanging="0"/>
-        <w:jc w:val="center"/>
-        <w:rPr>
-          <w:rFonts w:ascii="Arial" w:hAnsi="Arial" w:cs="Arial"/>
-          <w:b/>
-          <w:b/>
-          <w:bCs/>
-          <w:sz w:val="24"/>
-          <w:szCs w:val="24"/>
-        </w:rPr>
-      </w:pPr>
-      <w:r>
-        <w:rPr/>
-      </w:r>
-    </w:p>
-    <w:p>
-      <w:pPr>
-        <w:pStyle w:val="ListParagraph"/>
-        <w:ind w:left="360" w:hanging="0"/>
-        <w:jc w:val="center"/>
-        <w:rPr>
-          <w:rFonts w:ascii="Arial" w:hAnsi="Arial" w:cs="Arial"/>
-          <w:b/>
-          <w:b/>
-          <w:bCs/>
-          <w:sz w:val="24"/>
-          <w:szCs w:val="24"/>
-        </w:rPr>
-      </w:pPr>
-      <w:r>
-        <w:rPr/>
-      </w:r>
-    </w:p>
-    <w:p>
-      <w:pPr>
-        <w:pStyle w:val="ListParagraph"/>
-        <w:ind w:left="360" w:hanging="0"/>
-        <w:jc w:val="center"/>
-        <w:rPr>
-          <w:rFonts w:ascii="Arial" w:hAnsi="Arial" w:cs="Arial"/>
-          <w:b/>
-          <w:b/>
-          <w:bCs/>
-          <w:sz w:val="24"/>
-          <w:szCs w:val="24"/>
-        </w:rPr>
-      </w:pPr>
-      <w:r>
-        <w:rPr/>
-      </w:r>
-    </w:p>
-    <w:p>
-      <w:pPr>
-        <w:pStyle w:val="ListParagraph"/>
-        <w:ind w:left="360" w:hanging="0"/>
-        <w:jc w:val="center"/>
-        <w:rPr>
-          <w:rFonts w:ascii="Arial" w:hAnsi="Arial" w:cs="Arial"/>
-          <w:b/>
-          <w:b/>
-          <w:bCs/>
-          <w:sz w:val="24"/>
-          <w:szCs w:val="24"/>
-        </w:rPr>
-      </w:pPr>
-      <w:r>
-        <w:rPr/>
-      </w:r>
-    </w:p>
-    <w:p>
-      <w:pPr>
-        <w:pStyle w:val="ListParagraph"/>
-        <w:ind w:left="360" w:hanging="0"/>
-        <w:jc w:val="center"/>
-        <w:rPr>
-          <w:rFonts w:ascii="Arial" w:hAnsi="Arial" w:cs="Arial"/>
-          <w:b/>
-          <w:b/>
-          <w:bCs/>
-          <w:sz w:val="24"/>
-          <w:szCs w:val="24"/>
-        </w:rPr>
-      </w:pPr>
-      <w:r>
-        <w:rPr/>
-      </w:r>
-    </w:p>
-    <w:p>
-      <w:pPr>
-        <w:pStyle w:val="ListParagraph"/>
-        <w:ind w:left="360" w:hanging="0"/>
-        <w:jc w:val="center"/>
-        <w:rPr>
-          <w:rFonts w:ascii="Arial" w:hAnsi="Arial" w:cs="Arial"/>
-          <w:b/>
-          <w:b/>
-          <w:bCs/>
-          <w:sz w:val="24"/>
-          <w:szCs w:val="24"/>
-        </w:rPr>
-      </w:pPr>
-      <w:r>
-        <w:rPr/>
-      </w:r>
-    </w:p>
-    <w:p>
-      <w:pPr>
-        <w:pStyle w:val="ListParagraph"/>
-        <w:ind w:left="360" w:hanging="0"/>
-        <w:jc w:val="center"/>
-        <w:rPr>
-          <w:rFonts w:ascii="Arial" w:hAnsi="Arial" w:cs="Arial"/>
-          <w:b/>
-          <w:b/>
-          <w:bCs/>
-          <w:sz w:val="24"/>
-          <w:szCs w:val="24"/>
-        </w:rPr>
-      </w:pPr>
-      <w:r>
-        <w:rPr/>
-      </w:r>
-    </w:p>
-    <w:p>
-      <w:pPr>
-        <w:pStyle w:val="ListParagraph"/>
-        <w:ind w:left="360" w:hanging="0"/>
-        <w:jc w:val="center"/>
-        <w:rPr>
-          <w:rFonts w:ascii="Arial" w:hAnsi="Arial" w:cs="Arial"/>
-          <w:b/>
-          <w:b/>
-          <w:bCs/>
-          <w:sz w:val="24"/>
-          <w:szCs w:val="24"/>
-        </w:rPr>
-      </w:pPr>
-      <w:r>
-        <w:rPr/>
-      </w:r>
-    </w:p>
-    <w:p>
-      <w:pPr>
-        <w:pStyle w:val="ListParagraph"/>
-        <w:ind w:left="360" w:hanging="0"/>
-        <w:jc w:val="center"/>
-        <w:rPr>
-          <w:rFonts w:ascii="Arial" w:hAnsi="Arial" w:cs="Arial"/>
-          <w:b/>
-          <w:b/>
-          <w:bCs/>
-          <w:sz w:val="24"/>
-          <w:szCs w:val="24"/>
-        </w:rPr>
-      </w:pPr>
-      <w:r>
-        <w:rPr/>
-      </w:r>
-    </w:p>
-    <w:p>
-      <w:pPr>
-        <w:pStyle w:val="ListParagraph"/>
-        <w:ind w:left="360" w:hanging="0"/>
-        <w:jc w:val="center"/>
-        <w:rPr>
-          <w:rFonts w:ascii="Arial" w:hAnsi="Arial" w:cs="Arial"/>
-          <w:b/>
-          <w:b/>
-          <w:bCs/>
-          <w:sz w:val="24"/>
-          <w:szCs w:val="24"/>
-        </w:rPr>
-      </w:pPr>
-      <w:r>
-        <w:rPr/>
-      </w:r>
-    </w:p>
-    <w:p>
-      <w:pPr>
-        <w:pStyle w:val="ListParagraph"/>
-        <w:ind w:left="360" w:hanging="0"/>
-        <w:jc w:val="center"/>
-        <w:rPr>
-          <w:rFonts w:ascii="Arial" w:hAnsi="Arial" w:cs="Arial"/>
-          <w:b/>
-          <w:b/>
-          <w:bCs/>
-          <w:sz w:val="24"/>
-          <w:szCs w:val="24"/>
-        </w:rPr>
-      </w:pPr>
-      <w:r>
-        <w:rPr/>
-      </w:r>
-    </w:p>
-    <w:p>
-      <w:pPr>
-        <w:pStyle w:val="ListParagraph"/>
-        <w:ind w:left="360" w:hanging="0"/>
-        <w:jc w:val="center"/>
-        <w:rPr>
-          <w:rFonts w:ascii="Arial" w:hAnsi="Arial" w:cs="Arial"/>
-          <w:b/>
-          <w:b/>
-          <w:bCs/>
-          <w:sz w:val="24"/>
-          <w:szCs w:val="24"/>
-        </w:rPr>
-      </w:pPr>
-      <w:r>
-        <w:rPr/>
+        <w:rPr>
+          <w:rFonts w:cs="Arial" w:ascii="Arial" w:hAnsi="Arial"/>
+          <w:b/>
+          <w:bCs/>
+          <w:sz w:val="24"/>
+          <w:szCs w:val="24"/>
+        </w:rPr>
       </w:r>
     </w:p>
     <w:p>
@@ -2268,7 +2189,7 @@
         <w:pStyle w:val="ListParagraph"/>
         <w:numPr>
           <w:ilvl w:val="0"/>
-          <w:numId w:val="3"/>
+          <w:numId w:val="4"/>
         </w:numPr>
         <w:ind w:left="360" w:hanging="0"/>
         <w:jc w:val="both"/>
@@ -2627,47 +2548,9 @@
     <w:p>
       <w:pPr>
         <w:pStyle w:val="ListParagraph"/>
-        <w:ind w:left="360" w:hanging="0"/>
-        <w:jc w:val="both"/>
-        <w:rPr>
-          <w:rFonts w:ascii="Arial" w:hAnsi="Arial" w:cs="Arial"/>
-          <w:sz w:val="24"/>
-          <w:szCs w:val="24"/>
-        </w:rPr>
-      </w:pPr>
-      <w:r>
-        <w:rPr>
-          <w:rFonts w:cs="Arial" w:ascii="Arial" w:hAnsi="Arial"/>
-          <w:sz w:val="24"/>
-          <w:szCs w:val="24"/>
-        </w:rPr>
-      </w:r>
-    </w:p>
-    <w:p>
-      <w:pPr>
-        <w:pStyle w:val="ListParagraph"/>
-        <w:ind w:left="360" w:hanging="0"/>
-        <w:jc w:val="both"/>
-        <w:rPr>
-          <w:rFonts w:ascii="Arial" w:hAnsi="Arial" w:cs="Arial"/>
-          <w:sz w:val="24"/>
-          <w:szCs w:val="24"/>
-        </w:rPr>
-      </w:pPr>
-      <w:r>
-        <w:rPr>
-          <w:rFonts w:cs="Arial" w:ascii="Arial" w:hAnsi="Arial"/>
-          <w:sz w:val="24"/>
-          <w:szCs w:val="24"/>
-        </w:rPr>
-      </w:r>
-    </w:p>
-    <w:p>
-      <w:pPr>
-        <w:pStyle w:val="ListParagraph"/>
         <w:numPr>
           <w:ilvl w:val="0"/>
-          <w:numId w:val="3"/>
+          <w:numId w:val="4"/>
         </w:numPr>
         <w:ind w:left="360" w:hanging="0"/>
         <w:jc w:val="both"/>
@@ -3159,9 +3042,28 @@
     <w:p>
       <w:pPr>
         <w:pStyle w:val="ListParagraph"/>
+        <w:ind w:left="360" w:hanging="0"/>
+        <w:jc w:val="both"/>
+        <w:rPr>
+          <w:rFonts w:ascii="Arial" w:hAnsi="Arial" w:cs="Arial"/>
+          <w:sz w:val="24"/>
+          <w:szCs w:val="24"/>
+        </w:rPr>
+      </w:pPr>
+      <w:r>
+        <w:rPr>
+          <w:rFonts w:cs="Arial" w:ascii="Arial" w:hAnsi="Arial"/>
+          <w:sz w:val="24"/>
+          <w:szCs w:val="24"/>
+        </w:rPr>
+      </w:r>
+    </w:p>
+    <w:p>
+      <w:pPr>
+        <w:pStyle w:val="ListParagraph"/>
         <w:numPr>
           <w:ilvl w:val="0"/>
-          <w:numId w:val="3"/>
+          <w:numId w:val="4"/>
         </w:numPr>
         <w:ind w:left="360" w:hanging="0"/>
         <w:jc w:val="both"/>
@@ -3219,9 +3121,8 @@
       </w:pPr>
       <w:r>
         <w:rPr>
-          <w:rFonts w:cs="Arial" w:ascii="Arial" w:hAnsi="Arial"/>
-          <w:sz w:val="24"/>
-          <w:szCs w:val="24"/>
+          <w:i/>
+          <w:iCs/>
         </w:rPr>
         <w:drawing>
           <wp:anchor behindDoc="0" distT="0" distB="0" distL="0" distR="0" simplePos="0" locked="0" layoutInCell="1" allowOverlap="1" relativeHeight="8">
@@ -3283,29 +3184,9 @@
       </w:pPr>
       <w:r>
         <w:rPr>
-          <w:rFonts w:cs="Arial" w:ascii="Arial" w:hAnsi="Arial"/>
-          <w:sz w:val="24"/>
-          <w:szCs w:val="24"/>
-        </w:rPr>
-      </w:r>
-    </w:p>
-    <w:p>
-      <w:pPr>
-        <w:pStyle w:val="Normal"/>
-        <w:ind w:left="360" w:hanging="0"/>
-        <w:jc w:val="left"/>
-        <w:rPr>
-          <w:i/>
           <w:i/>
           <w:iCs/>
         </w:rPr>
-      </w:pPr>
-      <w:r>
-        <w:rPr>
-          <w:rFonts w:cs="Arial" w:ascii="Arial" w:hAnsi="Arial"/>
-          <w:sz w:val="24"/>
-          <w:szCs w:val="24"/>
-        </w:rPr>
       </w:r>
     </w:p>
     <w:p>
@@ -3321,29 +3202,9 @@
       </w:pPr>
       <w:r>
         <w:rPr>
-          <w:rFonts w:cs="Arial" w:ascii="Arial" w:hAnsi="Arial"/>
-          <w:sz w:val="24"/>
-          <w:szCs w:val="24"/>
-        </w:rPr>
-      </w:r>
-    </w:p>
-    <w:p>
-      <w:pPr>
-        <w:pStyle w:val="Normal"/>
-        <w:ind w:left="360" w:hanging="0"/>
-        <w:jc w:val="left"/>
-        <w:rPr>
-          <w:i/>
           <w:i/>
           <w:iCs/>
         </w:rPr>
-      </w:pPr>
-      <w:r>
-        <w:rPr>
-          <w:rFonts w:cs="Arial" w:ascii="Arial" w:hAnsi="Arial"/>
-          <w:sz w:val="24"/>
-          <w:szCs w:val="24"/>
-        </w:rPr>
       </w:r>
     </w:p>
     <w:p>
@@ -3359,29 +3220,9 @@
       </w:pPr>
       <w:r>
         <w:rPr>
-          <w:rFonts w:cs="Arial" w:ascii="Arial" w:hAnsi="Arial"/>
-          <w:sz w:val="24"/>
-          <w:szCs w:val="24"/>
-        </w:rPr>
-      </w:r>
-    </w:p>
-    <w:p>
-      <w:pPr>
-        <w:pStyle w:val="Normal"/>
-        <w:ind w:left="360" w:hanging="0"/>
-        <w:jc w:val="left"/>
-        <w:rPr>
-          <w:i/>
           <w:i/>
           <w:iCs/>
         </w:rPr>
-      </w:pPr>
-      <w:r>
-        <w:rPr>
-          <w:rFonts w:cs="Arial" w:ascii="Arial" w:hAnsi="Arial"/>
-          <w:sz w:val="24"/>
-          <w:szCs w:val="24"/>
-        </w:rPr>
       </w:r>
     </w:p>
     <w:p>
@@ -3397,28 +3238,80 @@
       </w:pPr>
       <w:r>
         <w:rPr>
-          <w:rFonts w:cs="Arial" w:ascii="Arial" w:hAnsi="Arial"/>
-          <w:sz w:val="24"/>
-          <w:szCs w:val="24"/>
-        </w:rPr>
-      </w:r>
-    </w:p>
-    <w:p>
-      <w:pPr>
-        <w:pStyle w:val="Normal"/>
-        <w:ind w:left="360" w:hanging="0"/>
-        <w:jc w:val="left"/>
-        <w:rPr>
-          <w:i/>
           <w:i/>
           <w:iCs/>
         </w:rPr>
-      </w:pPr>
-      <w:r>
-        <w:rPr>
-          <w:rFonts w:cs="Arial" w:ascii="Arial" w:hAnsi="Arial"/>
-          <w:sz w:val="24"/>
-          <w:szCs w:val="24"/>
+      </w:r>
+    </w:p>
+    <w:p>
+      <w:pPr>
+        <w:pStyle w:val="Normal"/>
+        <w:ind w:left="360" w:hanging="0"/>
+        <w:jc w:val="left"/>
+        <w:rPr>
+          <w:i/>
+          <w:i/>
+          <w:iCs/>
+        </w:rPr>
+      </w:pPr>
+      <w:r>
+        <w:rPr>
+          <w:i/>
+          <w:iCs/>
+        </w:rPr>
+      </w:r>
+    </w:p>
+    <w:p>
+      <w:pPr>
+        <w:pStyle w:val="Normal"/>
+        <w:ind w:left="360" w:hanging="0"/>
+        <w:jc w:val="left"/>
+        <w:rPr>
+          <w:i/>
+          <w:i/>
+          <w:iCs/>
+        </w:rPr>
+      </w:pPr>
+      <w:r>
+        <w:rPr>
+          <w:i/>
+          <w:iCs/>
+        </w:rPr>
+      </w:r>
+    </w:p>
+    <w:p>
+      <w:pPr>
+        <w:pStyle w:val="Normal"/>
+        <w:ind w:left="360" w:hanging="0"/>
+        <w:jc w:val="left"/>
+        <w:rPr>
+          <w:i/>
+          <w:i/>
+          <w:iCs/>
+        </w:rPr>
+      </w:pPr>
+      <w:r>
+        <w:rPr>
+          <w:i/>
+          <w:iCs/>
+        </w:rPr>
+      </w:r>
+    </w:p>
+    <w:p>
+      <w:pPr>
+        <w:pStyle w:val="Normal"/>
+        <w:ind w:left="360" w:hanging="0"/>
+        <w:jc w:val="left"/>
+        <w:rPr>
+          <w:i/>
+          <w:i/>
+          <w:iCs/>
+        </w:rPr>
+      </w:pPr>
+      <w:r>
+        <w:rPr>
+          <w:i/>
+          <w:iCs/>
         </w:rPr>
       </w:r>
     </w:p>
@@ -3427,7 +3320,7 @@
         <w:pStyle w:val="ListParagraph"/>
         <w:numPr>
           <w:ilvl w:val="0"/>
-          <w:numId w:val="3"/>
+          <w:numId w:val="4"/>
         </w:numPr>
         <w:ind w:left="360" w:hanging="0"/>
         <w:jc w:val="both"/>
@@ -3489,9 +3382,8 @@
       </w:pPr>
       <w:r>
         <w:rPr>
-          <w:rFonts w:cs="Arial" w:ascii="Arial" w:hAnsi="Arial"/>
-          <w:sz w:val="24"/>
-          <w:szCs w:val="24"/>
+          <w:i/>
+          <w:iCs/>
         </w:rPr>
         <w:drawing>
           <wp:anchor behindDoc="0" distT="0" distB="0" distL="0" distR="0" simplePos="0" locked="0" layoutInCell="1" allowOverlap="1" relativeHeight="9">
@@ -3808,10 +3700,29 @@
     </w:p>
     <w:p>
       <w:pPr>
+        <w:pStyle w:val="Normal"/>
+        <w:ind w:left="360" w:hanging="0"/>
+        <w:jc w:val="left"/>
+        <w:rPr>
+          <w:rFonts w:ascii="Arial" w:hAnsi="Arial" w:cs="Arial"/>
+          <w:sz w:val="24"/>
+          <w:szCs w:val="24"/>
+        </w:rPr>
+      </w:pPr>
+      <w:r>
+        <w:rPr>
+          <w:rFonts w:cs="Arial" w:ascii="Arial" w:hAnsi="Arial"/>
+          <w:sz w:val="24"/>
+          <w:szCs w:val="24"/>
+        </w:rPr>
+      </w:r>
+    </w:p>
+    <w:p>
+      <w:pPr>
         <w:pStyle w:val="ListParagraph"/>
         <w:numPr>
           <w:ilvl w:val="0"/>
-          <w:numId w:val="3"/>
+          <w:numId w:val="4"/>
         </w:numPr>
         <w:ind w:left="360" w:hanging="0"/>
         <w:jc w:val="both"/>
@@ -4077,7 +3988,7 @@
         <w:pStyle w:val="ListParagraph"/>
         <w:numPr>
           <w:ilvl w:val="0"/>
-          <w:numId w:val="3"/>
+          <w:numId w:val="4"/>
         </w:numPr>
         <w:ind w:left="360" w:hanging="0"/>
         <w:jc w:val="both"/>
@@ -4457,7 +4368,7 @@
         <w:pStyle w:val="Normal"/>
         <w:numPr>
           <w:ilvl w:val="0"/>
-          <w:numId w:val="3"/>
+          <w:numId w:val="4"/>
         </w:numPr>
         <w:ind w:left="360" w:hanging="0"/>
         <w:jc w:val="left"/>
@@ -4742,7 +4653,7 @@
         <w:pStyle w:val="Normal"/>
         <w:numPr>
           <w:ilvl w:val="0"/>
-          <w:numId w:val="3"/>
+          <w:numId w:val="4"/>
         </w:numPr>
         <w:ind w:left="360" w:hanging="0"/>
         <w:jc w:val="left"/>
@@ -4784,17 +4695,7 @@
           <w:sz w:val="24"/>
           <w:szCs w:val="24"/>
         </w:rPr>
-        <w:t>Inserte un breve descripción del mocku</w:t>
-      </w:r>
-      <w:r>
-        <w:rPr>
-          <w:rFonts w:cs="Arial" w:ascii="Arial" w:hAnsi="Arial"/>
-          <w:i/>
-          <w:iCs/>
-          <w:sz w:val="24"/>
-          <w:szCs w:val="24"/>
-        </w:rPr>
-        <w:t>p</w:t>
+        <w:t>Inserte un breve descripción del mockup</w:t>
       </w:r>
     </w:p>
     <w:p>
@@ -5132,7 +5033,7 @@
         <w:pStyle w:val="Normal"/>
         <w:numPr>
           <w:ilvl w:val="0"/>
-          <w:numId w:val="3"/>
+          <w:numId w:val="4"/>
         </w:numPr>
         <w:ind w:left="360" w:hanging="0"/>
         <w:jc w:val="left"/>
@@ -5174,17 +5075,7 @@
           <w:sz w:val="24"/>
           <w:szCs w:val="24"/>
         </w:rPr>
-        <w:t>Inserte un breve descripción del mocku</w:t>
-      </w:r>
-      <w:r>
-        <w:rPr>
-          <w:rFonts w:cs="Arial" w:ascii="Arial" w:hAnsi="Arial"/>
-          <w:i/>
-          <w:iCs/>
-          <w:sz w:val="24"/>
-          <w:szCs w:val="24"/>
-        </w:rPr>
-        <w:t>p</w:t>
+        <w:t>Inserte un breve descripción del mockup</w:t>
       </w:r>
     </w:p>
     <w:p>
@@ -5712,7 +5603,7 @@
         <w:pStyle w:val="Normal"/>
         <w:numPr>
           <w:ilvl w:val="0"/>
-          <w:numId w:val="3"/>
+          <w:numId w:val="4"/>
         </w:numPr>
         <w:ind w:left="360" w:hanging="0"/>
         <w:jc w:val="left"/>
@@ -5754,35 +5645,24 @@
           <w:sz w:val="24"/>
           <w:szCs w:val="24"/>
         </w:rPr>
-        <w:t>Inserte un breve descripción del mocku</w:t>
-      </w:r>
-      <w:r>
-        <w:rPr>
-          <w:rFonts w:cs="Arial" w:ascii="Arial" w:hAnsi="Arial"/>
+        <w:t>Inserte un breve descripción del mockup</w:t>
+      </w:r>
+    </w:p>
+    <w:p>
+      <w:pPr>
+        <w:pStyle w:val="Normal"/>
+        <w:ind w:hanging="0"/>
+        <w:jc w:val="left"/>
+        <w:rPr>
+          <w:i/>
           <w:i/>
           <w:iCs/>
-          <w:sz w:val="24"/>
-          <w:szCs w:val="24"/>
-        </w:rPr>
-        <w:t>p</w:t>
-      </w:r>
-    </w:p>
-    <w:p>
-      <w:pPr>
-        <w:pStyle w:val="Normal"/>
-        <w:ind w:hanging="0"/>
-        <w:jc w:val="left"/>
-        <w:rPr>
-          <w:i/>
+        </w:rPr>
+      </w:pPr>
+      <w:r>
+        <w:rPr>
           <w:i/>
           <w:iCs/>
-        </w:rPr>
-      </w:pPr>
-      <w:r>
-        <w:rPr>
-          <w:rFonts w:cs="Arial" w:ascii="Arial" w:hAnsi="Arial"/>
-          <w:sz w:val="24"/>
-          <w:szCs w:val="24"/>
         </w:rPr>
         <w:drawing>
           <wp:anchor behindDoc="0" distT="0" distB="0" distL="0" distR="0" simplePos="0" locked="0" layoutInCell="1" allowOverlap="1" relativeHeight="15">
@@ -5844,9 +5724,8 @@
       </w:pPr>
       <w:r>
         <w:rPr>
-          <w:rFonts w:cs="Arial" w:ascii="Arial" w:hAnsi="Arial"/>
-          <w:sz w:val="24"/>
-          <w:szCs w:val="24"/>
+          <w:i/>
+          <w:iCs/>
         </w:rPr>
       </w:r>
     </w:p>
@@ -5863,9 +5742,8 @@
       </w:pPr>
       <w:r>
         <w:rPr>
-          <w:rFonts w:cs="Arial" w:ascii="Arial" w:hAnsi="Arial"/>
-          <w:sz w:val="24"/>
-          <w:szCs w:val="24"/>
+          <w:i/>
+          <w:iCs/>
         </w:rPr>
       </w:r>
     </w:p>
@@ -5882,9 +5760,8 @@
       </w:pPr>
       <w:r>
         <w:rPr>
-          <w:rFonts w:cs="Arial" w:ascii="Arial" w:hAnsi="Arial"/>
-          <w:sz w:val="24"/>
-          <w:szCs w:val="24"/>
+          <w:i/>
+          <w:iCs/>
         </w:rPr>
       </w:r>
     </w:p>
@@ -5901,9 +5778,8 @@
       </w:pPr>
       <w:r>
         <w:rPr>
-          <w:rFonts w:cs="Arial" w:ascii="Arial" w:hAnsi="Arial"/>
-          <w:sz w:val="24"/>
-          <w:szCs w:val="24"/>
+          <w:i/>
+          <w:iCs/>
         </w:rPr>
       </w:r>
     </w:p>
@@ -5920,9 +5796,8 @@
       </w:pPr>
       <w:r>
         <w:rPr>
-          <w:rFonts w:cs="Arial" w:ascii="Arial" w:hAnsi="Arial"/>
-          <w:sz w:val="24"/>
-          <w:szCs w:val="24"/>
+          <w:i/>
+          <w:iCs/>
         </w:rPr>
       </w:r>
     </w:p>
@@ -5939,9 +5814,8 @@
       </w:pPr>
       <w:r>
         <w:rPr>
-          <w:rFonts w:cs="Arial" w:ascii="Arial" w:hAnsi="Arial"/>
-          <w:sz w:val="24"/>
-          <w:szCs w:val="24"/>
+          <w:i/>
+          <w:iCs/>
         </w:rPr>
       </w:r>
     </w:p>
@@ -5958,9 +5832,8 @@
       </w:pPr>
       <w:r>
         <w:rPr>
-          <w:rFonts w:cs="Arial" w:ascii="Arial" w:hAnsi="Arial"/>
-          <w:sz w:val="24"/>
-          <w:szCs w:val="24"/>
+          <w:i/>
+          <w:iCs/>
         </w:rPr>
       </w:r>
     </w:p>
@@ -5977,9 +5850,8 @@
       </w:pPr>
       <w:r>
         <w:rPr>
-          <w:rFonts w:cs="Arial" w:ascii="Arial" w:hAnsi="Arial"/>
-          <w:sz w:val="24"/>
-          <w:szCs w:val="24"/>
+          <w:i/>
+          <w:iCs/>
         </w:rPr>
       </w:r>
     </w:p>
@@ -6000,30 +5872,6 @@
           <w:sz w:val="24"/>
           <w:szCs w:val="24"/>
         </w:rPr>
-      </w:r>
-    </w:p>
-    <w:p>
-      <w:pPr>
-        <w:pStyle w:val="Normal"/>
-        <w:numPr>
-          <w:ilvl w:val="0"/>
-          <w:numId w:val="3"/>
-        </w:numPr>
-        <w:ind w:left="360" w:hanging="0"/>
-        <w:jc w:val="left"/>
-        <w:rPr>
-          <w:rFonts w:ascii="Arial" w:hAnsi="Arial" w:cs="Arial"/>
-          <w:sz w:val="24"/>
-          <w:szCs w:val="24"/>
-        </w:rPr>
-      </w:pPr>
-      <w:r>
-        <w:rPr>
-          <w:rFonts w:cs="Arial" w:ascii="Arial" w:hAnsi="Arial"/>
-          <w:sz w:val="24"/>
-          <w:szCs w:val="24"/>
-        </w:rPr>
-        <w:t>DashBoard citas</w:t>
       </w:r>
     </w:p>
     <w:p>
@@ -6033,6 +5881,49 @@
           <w:ilvl w:val="0"/>
           <w:numId w:val="0"/>
         </w:numPr>
+        <w:ind w:left="720" w:hanging="0"/>
+        <w:jc w:val="left"/>
+        <w:rPr>
+          <w:rFonts w:ascii="Arial" w:hAnsi="Arial" w:cs="Arial"/>
+          <w:sz w:val="24"/>
+          <w:szCs w:val="24"/>
+        </w:rPr>
+      </w:pPr>
+      <w:r>
+        <w:rPr/>
+      </w:r>
+    </w:p>
+    <w:p>
+      <w:pPr>
+        <w:pStyle w:val="Normal"/>
+        <w:numPr>
+          <w:ilvl w:val="0"/>
+          <w:numId w:val="4"/>
+        </w:numPr>
+        <w:ind w:left="360" w:hanging="0"/>
+        <w:jc w:val="left"/>
+        <w:rPr>
+          <w:rFonts w:ascii="Arial" w:hAnsi="Arial" w:cs="Arial"/>
+          <w:sz w:val="24"/>
+          <w:szCs w:val="24"/>
+        </w:rPr>
+      </w:pPr>
+      <w:r>
+        <w:rPr>
+          <w:rFonts w:cs="Arial" w:ascii="Arial" w:hAnsi="Arial"/>
+          <w:sz w:val="24"/>
+          <w:szCs w:val="24"/>
+        </w:rPr>
+        <w:t>DashBoard citas</w:t>
+      </w:r>
+    </w:p>
+    <w:p>
+      <w:pPr>
+        <w:pStyle w:val="Normal"/>
+        <w:numPr>
+          <w:ilvl w:val="0"/>
+          <w:numId w:val="0"/>
+        </w:numPr>
         <w:ind w:left="360" w:hanging="0"/>
         <w:jc w:val="left"/>
         <w:rPr>
@@ -6049,17 +5940,7 @@
           <w:sz w:val="24"/>
           <w:szCs w:val="24"/>
         </w:rPr>
-        <w:t>Inserte un breve descripción del mocku</w:t>
-      </w:r>
-      <w:r>
-        <w:rPr>
-          <w:rFonts w:cs="Arial" w:ascii="Arial" w:hAnsi="Arial"/>
-          <w:i/>
-          <w:iCs/>
-          <w:sz w:val="24"/>
-          <w:szCs w:val="24"/>
-        </w:rPr>
-        <w:t>p</w:t>
+        <w:t>Inserte un breve descripción del mockup</w:t>
       </w:r>
     </w:p>
     <w:p>
@@ -6079,11 +5960,7 @@
         </w:rPr>
       </w:pPr>
       <w:r>
-        <w:rPr>
-          <w:rFonts w:cs="Arial" w:ascii="Arial" w:hAnsi="Arial"/>
-          <w:sz w:val="24"/>
-          <w:szCs w:val="24"/>
-        </w:rPr>
+        <w:rPr/>
         <w:drawing>
           <wp:anchor behindDoc="0" distT="0" distB="0" distL="0" distR="0" simplePos="0" locked="0" layoutInCell="1" allowOverlap="1" relativeHeight="16">
             <wp:simplePos x="0" y="0"/>
@@ -6149,138 +6026,121 @@
   <w:abstractNum w:abstractNumId="1">
     <w:lvl w:ilvl="0">
       <w:start w:val="1"/>
-      <w:numFmt w:val="bullet"/>
-      <w:lvlText w:val=""/>
+      <w:numFmt w:val="none"/>
+      <w:suff w:val="nothing"/>
+      <w:lvlText w:val=""/>
       <w:lvlJc w:val="left"/>
       <w:pPr>
         <w:tabs>
           <w:tab w:val="num" w:pos="0"/>
         </w:tabs>
-        <w:ind w:left="360" w:hanging="360"/>
-      </w:pPr>
-      <w:rPr>
-        <w:rFonts w:ascii="Symbol" w:hAnsi="Symbol" w:cs="Symbol" w:hint="default"/>
-      </w:rPr>
+        <w:ind w:left="0" w:hanging="0"/>
+      </w:pPr>
     </w:lvl>
     <w:lvl w:ilvl="1">
       <w:start w:val="1"/>
-      <w:numFmt w:val="bullet"/>
-      <w:lvlText w:val="o"/>
+      <w:numFmt w:val="none"/>
+      <w:suff w:val="nothing"/>
+      <w:lvlText w:val=""/>
       <w:lvlJc w:val="left"/>
       <w:pPr>
         <w:tabs>
           <w:tab w:val="num" w:pos="0"/>
         </w:tabs>
-        <w:ind w:left="1080" w:hanging="360"/>
-      </w:pPr>
-      <w:rPr>
-        <w:rFonts w:ascii="Courier New" w:hAnsi="Courier New" w:cs="Courier New" w:hint="default"/>
-      </w:rPr>
+        <w:ind w:left="0" w:hanging="0"/>
+      </w:pPr>
     </w:lvl>
     <w:lvl w:ilvl="2">
       <w:start w:val="1"/>
-      <w:numFmt w:val="bullet"/>
-      <w:lvlText w:val=""/>
+      <w:pStyle w:val="Heading3"/>
+      <w:numFmt w:val="none"/>
+      <w:suff w:val="nothing"/>
+      <w:lvlText w:val=""/>
       <w:lvlJc w:val="left"/>
       <w:pPr>
         <w:tabs>
           <w:tab w:val="num" w:pos="0"/>
         </w:tabs>
-        <w:ind w:left="1800" w:hanging="360"/>
-      </w:pPr>
-      <w:rPr>
-        <w:rFonts w:ascii="Wingdings" w:hAnsi="Wingdings" w:cs="Wingdings" w:hint="default"/>
-      </w:rPr>
+        <w:ind w:left="0" w:hanging="0"/>
+      </w:pPr>
     </w:lvl>
     <w:lvl w:ilvl="3">
       <w:start w:val="1"/>
-      <w:numFmt w:val="bullet"/>
-      <w:lvlText w:val=""/>
+      <w:numFmt w:val="none"/>
+      <w:suff w:val="nothing"/>
+      <w:lvlText w:val=""/>
       <w:lvlJc w:val="left"/>
       <w:pPr>
         <w:tabs>
           <w:tab w:val="num" w:pos="0"/>
         </w:tabs>
-        <w:ind w:left="2520" w:hanging="360"/>
-      </w:pPr>
-      <w:rPr>
-        <w:rFonts w:ascii="Symbol" w:hAnsi="Symbol" w:cs="Symbol" w:hint="default"/>
-      </w:rPr>
+        <w:ind w:left="0" w:hanging="0"/>
+      </w:pPr>
     </w:lvl>
     <w:lvl w:ilvl="4">
       <w:start w:val="1"/>
-      <w:numFmt w:val="bullet"/>
-      <w:lvlText w:val="o"/>
+      <w:numFmt w:val="none"/>
+      <w:suff w:val="nothing"/>
+      <w:lvlText w:val=""/>
       <w:lvlJc w:val="left"/>
       <w:pPr>
         <w:tabs>
           <w:tab w:val="num" w:pos="0"/>
         </w:tabs>
-        <w:ind w:left="3240" w:hanging="360"/>
-      </w:pPr>
-      <w:rPr>
-        <w:rFonts w:ascii="Courier New" w:hAnsi="Courier New" w:cs="Courier New" w:hint="default"/>
-      </w:rPr>
+        <w:ind w:left="0" w:hanging="0"/>
+      </w:pPr>
     </w:lvl>
     <w:lvl w:ilvl="5">
       <w:start w:val="1"/>
-      <w:numFmt w:val="bullet"/>
-      <w:lvlText w:val=""/>
+      <w:numFmt w:val="none"/>
+      <w:suff w:val="nothing"/>
+      <w:lvlText w:val=""/>
       <w:lvlJc w:val="left"/>
       <w:pPr>
         <w:tabs>
           <w:tab w:val="num" w:pos="0"/>
         </w:tabs>
-        <w:ind w:left="3960" w:hanging="360"/>
-      </w:pPr>
-      <w:rPr>
-        <w:rFonts w:ascii="Wingdings" w:hAnsi="Wingdings" w:cs="Wingdings" w:hint="default"/>
-      </w:rPr>
+        <w:ind w:left="0" w:hanging="0"/>
+      </w:pPr>
     </w:lvl>
     <w:lvl w:ilvl="6">
       <w:start w:val="1"/>
-      <w:numFmt w:val="bullet"/>
-      <w:lvlText w:val=""/>
+      <w:numFmt w:val="none"/>
+      <w:suff w:val="nothing"/>
+      <w:lvlText w:val=""/>
       <w:lvlJc w:val="left"/>
       <w:pPr>
         <w:tabs>
           <w:tab w:val="num" w:pos="0"/>
         </w:tabs>
-        <w:ind w:left="4680" w:hanging="360"/>
-      </w:pPr>
-      <w:rPr>
-        <w:rFonts w:ascii="Symbol" w:hAnsi="Symbol" w:cs="Symbol" w:hint="default"/>
-      </w:rPr>
+        <w:ind w:left="0" w:hanging="0"/>
+      </w:pPr>
     </w:lvl>
     <w:lvl w:ilvl="7">
       <w:start w:val="1"/>
-      <w:numFmt w:val="bullet"/>
-      <w:lvlText w:val="o"/>
+      <w:numFmt w:val="none"/>
+      <w:suff w:val="nothing"/>
+      <w:lvlText w:val=""/>
       <w:lvlJc w:val="left"/>
       <w:pPr>
         <w:tabs>
           <w:tab w:val="num" w:pos="0"/>
         </w:tabs>
-        <w:ind w:left="5400" w:hanging="360"/>
-      </w:pPr>
-      <w:rPr>
-        <w:rFonts w:ascii="Courier New" w:hAnsi="Courier New" w:cs="Courier New" w:hint="default"/>
-      </w:rPr>
+        <w:ind w:left="0" w:hanging="0"/>
+      </w:pPr>
     </w:lvl>
     <w:lvl w:ilvl="8">
       <w:start w:val="1"/>
-      <w:numFmt w:val="bullet"/>
-      <w:lvlText w:val=""/>
+      <w:numFmt w:val="none"/>
+      <w:suff w:val="nothing"/>
+      <w:lvlText w:val=""/>
       <w:lvlJc w:val="left"/>
       <w:pPr>
         <w:tabs>
           <w:tab w:val="num" w:pos="0"/>
         </w:tabs>
-        <w:ind w:left="6120" w:hanging="360"/>
-      </w:pPr>
-      <w:rPr>
-        <w:rFonts w:ascii="Wingdings" w:hAnsi="Wingdings" w:cs="Wingdings" w:hint="default"/>
-      </w:rPr>
+        <w:ind w:left="0" w:hanging="0"/>
+      </w:pPr>
     </w:lvl>
   </w:abstractNum>
   <w:abstractNum w:abstractNumId="2">
@@ -6560,121 +6420,138 @@
   <w:abstractNum w:abstractNumId="4">
     <w:lvl w:ilvl="0">
       <w:start w:val="1"/>
-      <w:numFmt w:val="none"/>
-      <w:suff w:val="nothing"/>
-      <w:lvlText w:val=""/>
+      <w:numFmt w:val="bullet"/>
+      <w:lvlText w:val=""/>
       <w:lvlJc w:val="left"/>
       <w:pPr>
         <w:tabs>
           <w:tab w:val="num" w:pos="0"/>
         </w:tabs>
-        <w:ind w:left="0" w:hanging="0"/>
-      </w:pPr>
+        <w:ind w:left="360" w:hanging="360"/>
+      </w:pPr>
+      <w:rPr>
+        <w:rFonts w:ascii="Symbol" w:hAnsi="Symbol" w:cs="Symbol" w:hint="default"/>
+      </w:rPr>
     </w:lvl>
     <w:lvl w:ilvl="1">
       <w:start w:val="1"/>
-      <w:numFmt w:val="none"/>
-      <w:suff w:val="nothing"/>
-      <w:lvlText w:val=""/>
+      <w:numFmt w:val="bullet"/>
+      <w:lvlText w:val="o"/>
       <w:lvlJc w:val="left"/>
       <w:pPr>
         <w:tabs>
           <w:tab w:val="num" w:pos="0"/>
         </w:tabs>
-        <w:ind w:left="0" w:hanging="0"/>
-      </w:pPr>
+        <w:ind w:left="1080" w:hanging="360"/>
+      </w:pPr>
+      <w:rPr>
+        <w:rFonts w:ascii="Courier New" w:hAnsi="Courier New" w:cs="Courier New" w:hint="default"/>
+      </w:rPr>
     </w:lvl>
     <w:lvl w:ilvl="2">
       <w:start w:val="1"/>
-      <w:pStyle w:val="Heading3"/>
-      <w:numFmt w:val="none"/>
-      <w:suff w:val="nothing"/>
-      <w:lvlText w:val=""/>
+      <w:numFmt w:val="bullet"/>
+      <w:lvlText w:val=""/>
       <w:lvlJc w:val="left"/>
       <w:pPr>
         <w:tabs>
           <w:tab w:val="num" w:pos="0"/>
         </w:tabs>
-        <w:ind w:left="0" w:hanging="0"/>
-      </w:pPr>
+        <w:ind w:left="1800" w:hanging="360"/>
+      </w:pPr>
+      <w:rPr>
+        <w:rFonts w:ascii="Wingdings" w:hAnsi="Wingdings" w:cs="Wingdings" w:hint="default"/>
+      </w:rPr>
     </w:lvl>
     <w:lvl w:ilvl="3">
       <w:start w:val="1"/>
-      <w:numFmt w:val="none"/>
-      <w:suff w:val="nothing"/>
-      <w:lvlText w:val=""/>
+      <w:numFmt w:val="bullet"/>
+      <w:lvlText w:val=""/>
       <w:lvlJc w:val="left"/>
       <w:pPr>
         <w:tabs>
           <w:tab w:val="num" w:pos="0"/>
         </w:tabs>
-        <w:ind w:left="0" w:hanging="0"/>
-      </w:pPr>
+        <w:ind w:left="2520" w:hanging="360"/>
+      </w:pPr>
+      <w:rPr>
+        <w:rFonts w:ascii="Symbol" w:hAnsi="Symbol" w:cs="Symbol" w:hint="default"/>
+      </w:rPr>
     </w:lvl>
     <w:lvl w:ilvl="4">
       <w:start w:val="1"/>
-      <w:numFmt w:val="none"/>
-      <w:suff w:val="nothing"/>
-      <w:lvlText w:val=""/>
+      <w:numFmt w:val="bullet"/>
+      <w:lvlText w:val="o"/>
       <w:lvlJc w:val="left"/>
       <w:pPr>
         <w:tabs>
           <w:tab w:val="num" w:pos="0"/>
         </w:tabs>
-        <w:ind w:left="0" w:hanging="0"/>
-      </w:pPr>
+        <w:ind w:left="3240" w:hanging="360"/>
+      </w:pPr>
+      <w:rPr>
+        <w:rFonts w:ascii="Courier New" w:hAnsi="Courier New" w:cs="Courier New" w:hint="default"/>
+      </w:rPr>
     </w:lvl>
     <w:lvl w:ilvl="5">
       <w:start w:val="1"/>
-      <w:numFmt w:val="none"/>
-      <w:suff w:val="nothing"/>
-      <w:lvlText w:val=""/>
+      <w:numFmt w:val="bullet"/>
+      <w:lvlText w:val=""/>
       <w:lvlJc w:val="left"/>
       <w:pPr>
         <w:tabs>
           <w:tab w:val="num" w:pos="0"/>
         </w:tabs>
-        <w:ind w:left="0" w:hanging="0"/>
-      </w:pPr>
+        <w:ind w:left="3960" w:hanging="360"/>
+      </w:pPr>
+      <w:rPr>
+        <w:rFonts w:ascii="Wingdings" w:hAnsi="Wingdings" w:cs="Wingdings" w:hint="default"/>
+      </w:rPr>
     </w:lvl>
     <w:lvl w:ilvl="6">
       <w:start w:val="1"/>
-      <w:numFmt w:val="none"/>
-      <w:suff w:val="nothing"/>
-      <w:lvlText w:val=""/>
+      <w:numFmt w:val="bullet"/>
+      <w:lvlText w:val=""/>
       <w:lvlJc w:val="left"/>
       <w:pPr>
         <w:tabs>
           <w:tab w:val="num" w:pos="0"/>
         </w:tabs>
-        <w:ind w:left="0" w:hanging="0"/>
-      </w:pPr>
+        <w:ind w:left="4680" w:hanging="360"/>
+      </w:pPr>
+      <w:rPr>
+        <w:rFonts w:ascii="Symbol" w:hAnsi="Symbol" w:cs="Symbol" w:hint="default"/>
+      </w:rPr>
     </w:lvl>
     <w:lvl w:ilvl="7">
       <w:start w:val="1"/>
-      <w:numFmt w:val="none"/>
-      <w:suff w:val="nothing"/>
-      <w:lvlText w:val=""/>
+      <w:numFmt w:val="bullet"/>
+      <w:lvlText w:val="o"/>
       <w:lvlJc w:val="left"/>
       <w:pPr>
         <w:tabs>
           <w:tab w:val="num" w:pos="0"/>
         </w:tabs>
-        <w:ind w:left="0" w:hanging="0"/>
-      </w:pPr>
+        <w:ind w:left="5400" w:hanging="360"/>
+      </w:pPr>
+      <w:rPr>
+        <w:rFonts w:ascii="Courier New" w:hAnsi="Courier New" w:cs="Courier New" w:hint="default"/>
+      </w:rPr>
     </w:lvl>
     <w:lvl w:ilvl="8">
       <w:start w:val="1"/>
-      <w:numFmt w:val="none"/>
-      <w:suff w:val="nothing"/>
-      <w:lvlText w:val=""/>
+      <w:numFmt w:val="bullet"/>
+      <w:lvlText w:val=""/>
       <w:lvlJc w:val="left"/>
       <w:pPr>
         <w:tabs>
           <w:tab w:val="num" w:pos="0"/>
         </w:tabs>
-        <w:ind w:left="0" w:hanging="0"/>
-      </w:pPr>
+        <w:ind w:left="6120" w:hanging="360"/>
+      </w:pPr>
+      <w:rPr>
+        <w:rFonts w:ascii="Wingdings" w:hAnsi="Wingdings" w:cs="Wingdings" w:hint="default"/>
+      </w:rPr>
     </w:lvl>
   </w:abstractNum>
   <w:num w:numId="1">
@@ -6698,7 +6575,6 @@
     <w:rPrDefault>
       <w:rPr>
         <w:rFonts w:ascii="Calibri" w:hAnsi="Calibri" w:eastAsia="Calibri" w:cs="" w:asciiTheme="minorHAnsi" w:cstheme="minorBidi" w:eastAsiaTheme="minorHAnsi" w:hAnsiTheme="minorHAnsi"/>
-        <w:sz w:val="22"/>
         <w:szCs w:val="22"/>
         <w:lang w:val="es-CO" w:eastAsia="en-US" w:bidi="ar-SA"/>
       </w:rPr>
@@ -7092,6 +6968,7 @@
     <w:qFormat/>
     <w:pPr>
       <w:widowControl/>
+      <w:suppressAutoHyphens w:val="true"/>
       <w:bidi w:val="0"/>
       <w:spacing w:lineRule="auto" w:line="259" w:before="0" w:after="160"/>
       <w:jc w:val="left"/>
@@ -7111,6 +6988,10 @@
     <w:next w:val="TextBody"/>
     <w:qFormat/>
     <w:pPr>
+      <w:numPr>
+        <w:ilvl w:val="2"/>
+        <w:numId w:val="1"/>
+      </w:numPr>
       <w:spacing w:before="140" w:after="120"/>
       <w:outlineLvl w:val="2"/>
     </w:pPr>

</xml_diff>

<commit_message>
Agregando cambios realizados por Kariett
</commit_message>
<xml_diff>
--- a/002_sprints/002_sprint2/EntregableSprint2.docx
+++ b/002_sprints/002_sprint2/EntregableSprint2.docx
@@ -204,27 +204,15 @@
           <w:szCs w:val="24"/>
         </w:rPr>
       </w:pPr>
-      <w:proofErr w:type="spellStart"/>
-      <w:r>
-        <w:rPr>
-          <w:rFonts w:ascii="Arial" w:hAnsi="Arial" w:cs="Arial"/>
-          <w:i/>
-          <w:iCs/>
-          <w:sz w:val="24"/>
-          <w:szCs w:val="24"/>
-        </w:rPr>
-        <w:t>Kariett</w:t>
-      </w:r>
-      <w:proofErr w:type="spellEnd"/>
-      <w:r>
-        <w:rPr>
-          <w:rFonts w:ascii="Arial" w:hAnsi="Arial" w:cs="Arial"/>
-          <w:i/>
-          <w:iCs/>
-          <w:sz w:val="24"/>
-          <w:szCs w:val="24"/>
-        </w:rPr>
-        <w:t xml:space="preserve"> Justine Pinto </w:t>
+      <w:r>
+        <w:rPr>
+          <w:rFonts w:ascii="Arial" w:hAnsi="Arial" w:cs="Arial"/>
+          <w:i/>
+          <w:iCs/>
+          <w:sz w:val="24"/>
+          <w:szCs w:val="24"/>
+        </w:rPr>
+        <w:t xml:space="preserve">Kariett Justine Pinto </w:t>
       </w:r>
       <w:proofErr w:type="spellStart"/>
       <w:r>
@@ -1391,6 +1379,8 @@
         <w:jc w:val="both"/>
         <w:rPr>
           <w:rFonts w:ascii="Arial" w:hAnsi="Arial" w:cs="Arial"/>
+          <w:b/>
+          <w:bCs/>
           <w:sz w:val="24"/>
           <w:szCs w:val="24"/>
         </w:rPr>
@@ -1399,6 +1389,8 @@
       <w:r>
         <w:rPr>
           <w:rFonts w:ascii="Arial" w:hAnsi="Arial" w:cs="Arial"/>
+          <w:b/>
+          <w:bCs/>
           <w:sz w:val="24"/>
           <w:szCs w:val="24"/>
         </w:rPr>
@@ -1663,13 +1655,17 @@
         <w:jc w:val="both"/>
         <w:rPr>
           <w:rFonts w:ascii="Arial" w:hAnsi="Arial" w:cs="Arial"/>
-          <w:sz w:val="24"/>
-          <w:szCs w:val="24"/>
-        </w:rPr>
-      </w:pPr>
-      <w:r>
-        <w:rPr>
-          <w:rFonts w:ascii="Arial" w:hAnsi="Arial" w:cs="Arial"/>
+          <w:b/>
+          <w:bCs/>
+          <w:sz w:val="24"/>
+          <w:szCs w:val="24"/>
+        </w:rPr>
+      </w:pPr>
+      <w:r>
+        <w:rPr>
+          <w:rFonts w:ascii="Arial" w:hAnsi="Arial" w:cs="Arial"/>
+          <w:b/>
+          <w:bCs/>
           <w:sz w:val="24"/>
           <w:szCs w:val="24"/>
         </w:rPr>
@@ -1711,25 +1707,7 @@
           <w:sz w:val="24"/>
           <w:szCs w:val="24"/>
         </w:rPr>
-        <w:t xml:space="preserve">, una vez en ella con un mail aprobado se manda un </w:t>
-      </w:r>
-      <w:proofErr w:type="gramStart"/>
-      <w:r>
-        <w:rPr>
-          <w:rFonts w:ascii="Arial" w:hAnsi="Arial" w:cs="Arial"/>
-          <w:sz w:val="24"/>
-          <w:szCs w:val="24"/>
-        </w:rPr>
-        <w:t>link</w:t>
-      </w:r>
-      <w:proofErr w:type="gramEnd"/>
-      <w:r>
-        <w:rPr>
-          <w:rFonts w:ascii="Arial" w:hAnsi="Arial" w:cs="Arial"/>
-          <w:sz w:val="24"/>
-          <w:szCs w:val="24"/>
-        </w:rPr>
-        <w:t xml:space="preserve"> para recuperación de contraseña. </w:t>
+        <w:t xml:space="preserve">, una vez en ella con un mail aprobado se manda un link para recuperación de contraseña. </w:t>
       </w:r>
     </w:p>
     <w:p>
@@ -1965,13 +1943,17 @@
         <w:jc w:val="both"/>
         <w:rPr>
           <w:rFonts w:ascii="Arial" w:hAnsi="Arial" w:cs="Arial"/>
-          <w:sz w:val="24"/>
-          <w:szCs w:val="24"/>
-        </w:rPr>
-      </w:pPr>
-      <w:r>
-        <w:rPr>
-          <w:rFonts w:ascii="Arial" w:hAnsi="Arial" w:cs="Arial"/>
+          <w:b/>
+          <w:bCs/>
+          <w:sz w:val="24"/>
+          <w:szCs w:val="24"/>
+        </w:rPr>
+      </w:pPr>
+      <w:r>
+        <w:rPr>
+          <w:rFonts w:ascii="Arial" w:hAnsi="Arial" w:cs="Arial"/>
+          <w:b/>
+          <w:bCs/>
           <w:sz w:val="24"/>
           <w:szCs w:val="24"/>
         </w:rPr>
@@ -1995,25 +1977,7 @@
           <w:sz w:val="24"/>
           <w:szCs w:val="24"/>
         </w:rPr>
-        <w:t xml:space="preserve">El </w:t>
-      </w:r>
-      <w:proofErr w:type="gramStart"/>
-      <w:r>
-        <w:rPr>
-          <w:rFonts w:ascii="Arial" w:hAnsi="Arial" w:cs="Arial"/>
-          <w:sz w:val="24"/>
-          <w:szCs w:val="24"/>
-        </w:rPr>
-        <w:t>link</w:t>
-      </w:r>
-      <w:proofErr w:type="gramEnd"/>
-      <w:r>
-        <w:rPr>
-          <w:rFonts w:ascii="Arial" w:hAnsi="Arial" w:cs="Arial"/>
-          <w:sz w:val="24"/>
-          <w:szCs w:val="24"/>
-        </w:rPr>
-        <w:t xml:space="preserve"> de recuperación de contraseña te lleva a esta pantalla para cambiar a una contraseña nueva, no se podrán usar contraseñas anteriores.</w:t>
+        <w:t>El link de recuperación de contraseña te lleva a esta pantalla para cambiar a una contraseña nueva, no se podrán usar contraseñas anteriores.</w:t>
       </w:r>
     </w:p>
     <w:p>
@@ -2356,13 +2320,17 @@
         <w:jc w:val="both"/>
         <w:rPr>
           <w:rFonts w:ascii="Arial" w:hAnsi="Arial" w:cs="Arial"/>
-          <w:sz w:val="24"/>
-          <w:szCs w:val="24"/>
-        </w:rPr>
-      </w:pPr>
-      <w:r>
-        <w:rPr>
-          <w:rFonts w:ascii="Arial" w:hAnsi="Arial" w:cs="Arial"/>
+          <w:b/>
+          <w:bCs/>
+          <w:sz w:val="24"/>
+          <w:szCs w:val="24"/>
+        </w:rPr>
+      </w:pPr>
+      <w:r>
+        <w:rPr>
+          <w:rFonts w:ascii="Arial" w:hAnsi="Arial" w:cs="Arial"/>
+          <w:b/>
+          <w:bCs/>
           <w:sz w:val="24"/>
           <w:szCs w:val="24"/>
         </w:rPr>
@@ -2534,13 +2502,17 @@
         <w:jc w:val="both"/>
         <w:rPr>
           <w:rFonts w:ascii="Arial" w:hAnsi="Arial" w:cs="Arial"/>
-          <w:sz w:val="24"/>
-          <w:szCs w:val="24"/>
-        </w:rPr>
-      </w:pPr>
-      <w:r>
-        <w:rPr>
-          <w:rFonts w:ascii="Arial" w:hAnsi="Arial" w:cs="Arial"/>
+          <w:b/>
+          <w:bCs/>
+          <w:sz w:val="24"/>
+          <w:szCs w:val="24"/>
+        </w:rPr>
+      </w:pPr>
+      <w:r>
+        <w:rPr>
+          <w:rFonts w:ascii="Arial" w:hAnsi="Arial" w:cs="Arial"/>
+          <w:b/>
+          <w:bCs/>
           <w:sz w:val="24"/>
           <w:szCs w:val="24"/>
         </w:rPr>
@@ -2549,6 +2521,8 @@
       <w:r>
         <w:rPr>
           <w:rFonts w:ascii="Arial" w:hAnsi="Arial" w:cs="Arial"/>
+          <w:b/>
+          <w:bCs/>
           <w:sz w:val="24"/>
           <w:szCs w:val="24"/>
         </w:rPr>
@@ -2557,6 +2531,8 @@
       <w:r>
         <w:rPr>
           <w:rFonts w:ascii="Arial" w:hAnsi="Arial" w:cs="Arial"/>
+          <w:b/>
+          <w:bCs/>
           <w:sz w:val="24"/>
           <w:szCs w:val="24"/>
         </w:rPr>
@@ -3106,17 +3082,41 @@
         <w:jc w:val="both"/>
         <w:rPr>
           <w:rFonts w:ascii="Arial" w:hAnsi="Arial" w:cs="Arial"/>
-          <w:sz w:val="24"/>
-          <w:szCs w:val="24"/>
-        </w:rPr>
-      </w:pPr>
-      <w:r>
-        <w:rPr>
-          <w:rFonts w:ascii="Arial" w:hAnsi="Arial" w:cs="Arial"/>
-          <w:sz w:val="24"/>
-          <w:szCs w:val="24"/>
-        </w:rPr>
-        <w:t>Citas Medicas</w:t>
+          <w:b/>
+          <w:bCs/>
+          <w:sz w:val="24"/>
+          <w:szCs w:val="24"/>
+        </w:rPr>
+      </w:pPr>
+      <w:r>
+        <w:rPr>
+          <w:rFonts w:ascii="Arial" w:hAnsi="Arial" w:cs="Arial"/>
+          <w:b/>
+          <w:bCs/>
+          <w:sz w:val="24"/>
+          <w:szCs w:val="24"/>
+        </w:rPr>
+        <w:t>Citas M</w:t>
+      </w:r>
+      <w:r>
+        <w:rPr>
+          <w:rFonts w:ascii="Arial" w:hAnsi="Arial" w:cs="Arial"/>
+          <w:b/>
+          <w:bCs/>
+          <w:sz w:val="24"/>
+          <w:szCs w:val="24"/>
+        </w:rPr>
+        <w:t>é</w:t>
+      </w:r>
+      <w:r>
+        <w:rPr>
+          <w:rFonts w:ascii="Arial" w:hAnsi="Arial" w:cs="Arial"/>
+          <w:b/>
+          <w:bCs/>
+          <w:sz w:val="24"/>
+          <w:szCs w:val="24"/>
+        </w:rPr>
+        <w:t>dicas</w:t>
       </w:r>
     </w:p>
     <w:p>
@@ -3408,37 +3408,81 @@
         <w:ind w:firstLine="0"/>
         <w:rPr>
           <w:rFonts w:ascii="Arial" w:hAnsi="Arial" w:cs="Arial"/>
-          <w:sz w:val="24"/>
-          <w:szCs w:val="24"/>
-        </w:rPr>
-      </w:pPr>
-      <w:r>
-        <w:rPr>
-          <w:rFonts w:ascii="Arial" w:hAnsi="Arial" w:cs="Arial"/>
-          <w:sz w:val="24"/>
-          <w:szCs w:val="24"/>
-        </w:rPr>
-        <w:t>Medico Agenda</w:t>
-      </w:r>
-    </w:p>
-    <w:p>
-      <w:pPr>
-        <w:ind w:left="360"/>
-        <w:rPr>
-          <w:rFonts w:ascii="Arial" w:hAnsi="Arial" w:cs="Arial"/>
-          <w:sz w:val="24"/>
-          <w:szCs w:val="24"/>
-        </w:rPr>
-      </w:pPr>
-      <w:r>
-        <w:rPr>
-          <w:rFonts w:ascii="Arial" w:hAnsi="Arial" w:cs="Arial"/>
-          <w:i/>
-          <w:iCs/>
-          <w:sz w:val="24"/>
-          <w:szCs w:val="24"/>
-        </w:rPr>
-        <w:t xml:space="preserve">Visión desde el perfil del médico para ver sus agendas pendientes y pasadas, se generan como cajas en su calendario (así como los eventos en Google calendar) </w:t>
+          <w:b/>
+          <w:bCs/>
+          <w:sz w:val="24"/>
+          <w:szCs w:val="24"/>
+        </w:rPr>
+      </w:pPr>
+      <w:r>
+        <w:rPr>
+          <w:rFonts w:ascii="Arial" w:hAnsi="Arial" w:cs="Arial"/>
+          <w:b/>
+          <w:bCs/>
+          <w:sz w:val="24"/>
+          <w:szCs w:val="24"/>
+        </w:rPr>
+        <w:t>M</w:t>
+      </w:r>
+      <w:r>
+        <w:rPr>
+          <w:rFonts w:ascii="Arial" w:hAnsi="Arial" w:cs="Arial"/>
+          <w:b/>
+          <w:bCs/>
+          <w:sz w:val="24"/>
+          <w:szCs w:val="24"/>
+        </w:rPr>
+        <w:t>é</w:t>
+      </w:r>
+      <w:r>
+        <w:rPr>
+          <w:rFonts w:ascii="Arial" w:hAnsi="Arial" w:cs="Arial"/>
+          <w:b/>
+          <w:bCs/>
+          <w:sz w:val="24"/>
+          <w:szCs w:val="24"/>
+        </w:rPr>
+        <w:t>dico Agenda</w:t>
+      </w:r>
+    </w:p>
+    <w:p>
+      <w:pPr>
+        <w:ind w:left="360"/>
+        <w:rPr>
+          <w:rFonts w:ascii="Arial" w:hAnsi="Arial" w:cs="Arial"/>
+          <w:sz w:val="24"/>
+          <w:szCs w:val="24"/>
+        </w:rPr>
+      </w:pPr>
+      <w:r>
+        <w:rPr>
+          <w:rFonts w:ascii="Arial" w:hAnsi="Arial" w:cs="Arial"/>
+          <w:i/>
+          <w:iCs/>
+          <w:sz w:val="24"/>
+          <w:szCs w:val="24"/>
+        </w:rPr>
+        <w:t xml:space="preserve">Visión desde el perfil del médico para ver sus agendas </w:t>
+      </w:r>
+      <w:r>
+        <w:rPr>
+          <w:rFonts w:ascii="Arial" w:hAnsi="Arial" w:cs="Arial"/>
+          <w:i/>
+          <w:iCs/>
+          <w:sz w:val="24"/>
+          <w:szCs w:val="24"/>
+        </w:rPr>
+        <w:t xml:space="preserve">vigentes, </w:t>
+      </w:r>
+      <w:r>
+        <w:rPr>
+          <w:rFonts w:ascii="Arial" w:hAnsi="Arial" w:cs="Arial"/>
+          <w:i/>
+          <w:iCs/>
+          <w:sz w:val="24"/>
+          <w:szCs w:val="24"/>
+        </w:rPr>
+        <w:t xml:space="preserve">pendientes y pasadas, se generan como cajas en su calendario (así como los eventos en Google calendar) </w:t>
       </w:r>
     </w:p>
     <w:p>
@@ -3603,18 +3647,42 @@
         <w:ind w:firstLine="0"/>
         <w:rPr>
           <w:rFonts w:ascii="Arial" w:hAnsi="Arial" w:cs="Arial"/>
-          <w:sz w:val="24"/>
-          <w:szCs w:val="24"/>
-        </w:rPr>
-      </w:pPr>
-      <w:r>
-        <w:rPr>
-          <w:rFonts w:ascii="Arial" w:hAnsi="Arial" w:cs="Arial"/>
+          <w:b/>
+          <w:bCs/>
+          <w:sz w:val="24"/>
+          <w:szCs w:val="24"/>
+        </w:rPr>
+      </w:pPr>
+      <w:r>
+        <w:rPr>
+          <w:rFonts w:ascii="Arial" w:hAnsi="Arial" w:cs="Arial"/>
+          <w:b/>
+          <w:bCs/>
           <w:sz w:val="24"/>
           <w:szCs w:val="24"/>
         </w:rPr>
         <w:lastRenderedPageBreak/>
-        <w:t>Consulta Medica</w:t>
+        <w:t>Consulta M</w:t>
+      </w:r>
+      <w:r>
+        <w:rPr>
+          <w:rFonts w:ascii="Arial" w:hAnsi="Arial" w:cs="Arial"/>
+          <w:b/>
+          <w:bCs/>
+          <w:sz w:val="24"/>
+          <w:szCs w:val="24"/>
+        </w:rPr>
+        <w:t>é</w:t>
+      </w:r>
+      <w:r>
+        <w:rPr>
+          <w:rFonts w:ascii="Arial" w:hAnsi="Arial" w:cs="Arial"/>
+          <w:b/>
+          <w:bCs/>
+          <w:sz w:val="24"/>
+          <w:szCs w:val="24"/>
+        </w:rPr>
+        <w:t>dica</w:t>
       </w:r>
     </w:p>
     <w:p>
@@ -3845,6 +3913,8 @@
         <w:ind w:left="360"/>
         <w:rPr>
           <w:rFonts w:ascii="Arial" w:hAnsi="Arial" w:cs="Arial"/>
+          <w:b/>
+          <w:bCs/>
           <w:sz w:val="24"/>
           <w:szCs w:val="24"/>
         </w:rPr>
@@ -3859,13 +3929,17 @@
         <w:ind w:firstLine="0"/>
         <w:rPr>
           <w:rFonts w:ascii="Arial" w:hAnsi="Arial" w:cs="Arial"/>
-          <w:sz w:val="24"/>
-          <w:szCs w:val="24"/>
-        </w:rPr>
-      </w:pPr>
-      <w:r>
-        <w:rPr>
-          <w:rFonts w:ascii="Arial" w:hAnsi="Arial" w:cs="Arial"/>
+          <w:b/>
+          <w:bCs/>
+          <w:sz w:val="24"/>
+          <w:szCs w:val="24"/>
+        </w:rPr>
+      </w:pPr>
+      <w:r>
+        <w:rPr>
+          <w:rFonts w:ascii="Arial" w:hAnsi="Arial" w:cs="Arial"/>
+          <w:b/>
+          <w:bCs/>
           <w:sz w:val="24"/>
           <w:szCs w:val="24"/>
         </w:rPr>
@@ -4068,6 +4142,8 @@
       <w:pPr>
         <w:rPr>
           <w:rFonts w:ascii="Arial" w:hAnsi="Arial" w:cs="Arial"/>
+          <w:b/>
+          <w:bCs/>
           <w:sz w:val="24"/>
           <w:szCs w:val="24"/>
         </w:rPr>
@@ -4082,13 +4158,17 @@
         <w:ind w:firstLine="0"/>
         <w:rPr>
           <w:rFonts w:ascii="Arial" w:hAnsi="Arial" w:cs="Arial"/>
-          <w:sz w:val="24"/>
-          <w:szCs w:val="24"/>
-        </w:rPr>
-      </w:pPr>
-      <w:r>
-        <w:rPr>
-          <w:rFonts w:ascii="Arial" w:hAnsi="Arial" w:cs="Arial"/>
+          <w:b/>
+          <w:bCs/>
+          <w:sz w:val="24"/>
+          <w:szCs w:val="24"/>
+        </w:rPr>
+      </w:pPr>
+      <w:r>
+        <w:rPr>
+          <w:rFonts w:ascii="Arial" w:hAnsi="Arial" w:cs="Arial"/>
+          <w:b/>
+          <w:bCs/>
           <w:sz w:val="24"/>
           <w:szCs w:val="24"/>
         </w:rPr>
@@ -4128,7 +4208,31 @@
           <w:sz w:val="24"/>
           <w:szCs w:val="24"/>
         </w:rPr>
-        <w:t xml:space="preserve"> que lo llevan a sus funciones más importantes. </w:t>
+        <w:t xml:space="preserve"> que lo llevan a </w:t>
+      </w:r>
+      <w:r>
+        <w:rPr>
+          <w:rFonts w:ascii="Arial" w:hAnsi="Arial" w:cs="Arial"/>
+          <w:sz w:val="24"/>
+          <w:szCs w:val="24"/>
+        </w:rPr>
+        <w:t>todas las</w:t>
+      </w:r>
+      <w:r>
+        <w:rPr>
+          <w:rFonts w:ascii="Arial" w:hAnsi="Arial" w:cs="Arial"/>
+          <w:sz w:val="24"/>
+          <w:szCs w:val="24"/>
+        </w:rPr>
+        <w:t xml:space="preserve"> funciones</w:t>
+      </w:r>
+      <w:r>
+        <w:rPr>
+          <w:rFonts w:ascii="Arial" w:hAnsi="Arial" w:cs="Arial"/>
+          <w:sz w:val="24"/>
+          <w:szCs w:val="24"/>
+        </w:rPr>
+        <w:t xml:space="preserve"> de la página.</w:t>
       </w:r>
     </w:p>
     <w:p>
@@ -4276,6 +4380,26 @@
     </w:p>
     <w:p>
       <w:pPr>
+        <w:ind w:left="720"/>
+        <w:rPr>
+          <w:rFonts w:ascii="Arial" w:hAnsi="Arial" w:cs="Arial"/>
+          <w:sz w:val="24"/>
+          <w:szCs w:val="24"/>
+        </w:rPr>
+      </w:pPr>
+    </w:p>
+    <w:p>
+      <w:pPr>
+        <w:ind w:left="720"/>
+        <w:rPr>
+          <w:rFonts w:ascii="Arial" w:hAnsi="Arial" w:cs="Arial"/>
+          <w:sz w:val="24"/>
+          <w:szCs w:val="24"/>
+        </w:rPr>
+      </w:pPr>
+    </w:p>
+    <w:p>
+      <w:pPr>
         <w:numPr>
           <w:ilvl w:val="0"/>
           <w:numId w:val="4"/>
@@ -4283,6 +4407,8 @@
         <w:ind w:firstLine="0"/>
         <w:rPr>
           <w:rFonts w:ascii="Arial" w:hAnsi="Arial" w:cs="Arial"/>
+          <w:b/>
+          <w:bCs/>
           <w:sz w:val="24"/>
           <w:szCs w:val="24"/>
         </w:rPr>
@@ -4291,15 +4417,20 @@
       <w:r>
         <w:rPr>
           <w:rFonts w:ascii="Arial" w:hAnsi="Arial" w:cs="Arial"/>
-          <w:sz w:val="24"/>
-          <w:szCs w:val="24"/>
-        </w:rPr>
+          <w:b/>
+          <w:bCs/>
+          <w:sz w:val="24"/>
+          <w:szCs w:val="24"/>
+        </w:rPr>
+        <w:lastRenderedPageBreak/>
         <w:t>DashBoard</w:t>
       </w:r>
       <w:proofErr w:type="spellEnd"/>
       <w:r>
         <w:rPr>
           <w:rFonts w:ascii="Arial" w:hAnsi="Arial" w:cs="Arial"/>
+          <w:b/>
+          <w:bCs/>
           <w:sz w:val="24"/>
           <w:szCs w:val="24"/>
         </w:rPr>
@@ -4315,26 +4446,31 @@
           <w:szCs w:val="24"/>
         </w:rPr>
       </w:pPr>
-      <w:r>
-        <w:rPr>
-          <w:rFonts w:ascii="Arial" w:hAnsi="Arial" w:cs="Arial"/>
-          <w:i/>
-          <w:iCs/>
-          <w:sz w:val="24"/>
-          <w:szCs w:val="24"/>
-        </w:rPr>
-        <w:lastRenderedPageBreak/>
-        <w:t xml:space="preserve">Fecha y hora inicial y final sirven como filtros, con el ID del paciente o </w:t>
-      </w:r>
-      <w:r>
-        <w:rPr>
-          <w:rFonts w:ascii="Arial" w:hAnsi="Arial" w:cs="Arial"/>
-          <w:i/>
-          <w:iCs/>
-          <w:sz w:val="24"/>
-          <w:szCs w:val="24"/>
-        </w:rPr>
-        <w:t xml:space="preserve">médico accede a sus citas y puede modificarlas. </w:t>
+      <w:proofErr w:type="gramStart"/>
+      <w:r>
+        <w:rPr>
+          <w:rFonts w:ascii="Arial" w:hAnsi="Arial" w:cs="Arial"/>
+          <w:sz w:val="24"/>
+          <w:szCs w:val="24"/>
+        </w:rPr>
+        <w:t>Incluye  la</w:t>
+      </w:r>
+      <w:proofErr w:type="gramEnd"/>
+      <w:r>
+        <w:rPr>
+          <w:rFonts w:ascii="Arial" w:hAnsi="Arial" w:cs="Arial"/>
+          <w:sz w:val="24"/>
+          <w:szCs w:val="24"/>
+        </w:rPr>
+        <w:t xml:space="preserve"> funcionalidad  de filtrar las citas o consultas  bien sea de una fecha específica, parametrizando fecha inicial a final, por paciente, por especialidad por médico y por estado. De este modo será útil para fines estadísticos y administrativos.</w:t>
+      </w:r>
+      <w:r>
+        <w:rPr>
+          <w:rFonts w:ascii="Arial" w:hAnsi="Arial" w:cs="Arial"/>
+          <w:sz w:val="24"/>
+          <w:szCs w:val="24"/>
+        </w:rPr>
+        <w:t xml:space="preserve"> </w:t>
       </w:r>
     </w:p>
     <w:p>
@@ -4636,9 +4772,15 @@
     </w:p>
     <w:p>
       <w:pPr>
-        <w:ind w:left="708"/>
-        <w:rPr>
-          <w:rFonts w:ascii="Arial" w:hAnsi="Arial" w:cs="Arial"/>
+        <w:pStyle w:val="Prrafodelista"/>
+        <w:numPr>
+          <w:ilvl w:val="0"/>
+          <w:numId w:val="5"/>
+        </w:numPr>
+        <w:rPr>
+          <w:rFonts w:ascii="Arial" w:hAnsi="Arial" w:cs="Arial"/>
+          <w:b/>
+          <w:bCs/>
           <w:sz w:val="24"/>
           <w:szCs w:val="24"/>
         </w:rPr>
@@ -4647,16 +4789,93 @@
       <w:r>
         <w:rPr>
           <w:rFonts w:ascii="Arial" w:hAnsi="Arial" w:cs="Arial"/>
-          <w:sz w:val="24"/>
-          <w:szCs w:val="24"/>
-        </w:rPr>
-        <w:lastRenderedPageBreak/>
+          <w:b/>
+          <w:bCs/>
+          <w:sz w:val="24"/>
+          <w:szCs w:val="24"/>
+        </w:rPr>
         <w:t>DashBoard</w:t>
       </w:r>
       <w:proofErr w:type="spellEnd"/>
       <w:r>
         <w:rPr>
           <w:rFonts w:ascii="Arial" w:hAnsi="Arial" w:cs="Arial"/>
+          <w:b/>
+          <w:bCs/>
+          <w:sz w:val="24"/>
+          <w:szCs w:val="24"/>
+        </w:rPr>
+        <w:t xml:space="preserve"> apertura de agendas</w:t>
+      </w:r>
+    </w:p>
+    <w:p>
+      <w:pPr>
+        <w:ind w:left="360"/>
+        <w:rPr>
+          <w:rFonts w:ascii="Arial" w:hAnsi="Arial" w:cs="Arial"/>
+          <w:sz w:val="24"/>
+          <w:szCs w:val="24"/>
+        </w:rPr>
+      </w:pPr>
+      <w:r>
+        <w:rPr>
+          <w:rFonts w:ascii="Arial" w:hAnsi="Arial" w:cs="Arial"/>
+          <w:sz w:val="24"/>
+          <w:szCs w:val="24"/>
+        </w:rPr>
+        <w:t>Para abrir agenda al médico, si  toma vacaciones o</w:t>
+      </w:r>
+      <w:r>
+        <w:rPr>
+          <w:rFonts w:ascii="Arial" w:hAnsi="Arial" w:cs="Arial"/>
+          <w:sz w:val="24"/>
+          <w:szCs w:val="24"/>
+        </w:rPr>
+        <w:t xml:space="preserve"> se le presenta alguna eventualidad </w:t>
+      </w:r>
+      <w:r>
+        <w:rPr>
+          <w:rFonts w:ascii="Arial" w:hAnsi="Arial" w:cs="Arial"/>
+          <w:sz w:val="24"/>
+          <w:szCs w:val="24"/>
+        </w:rPr>
+        <w:t xml:space="preserve"> que no le permita atender citas durante ciertas horas</w:t>
+      </w:r>
+      <w:r>
+        <w:rPr>
+          <w:rFonts w:ascii="Arial" w:hAnsi="Arial" w:cs="Arial"/>
+          <w:sz w:val="24"/>
+          <w:szCs w:val="24"/>
+        </w:rPr>
+        <w:t xml:space="preserve"> o durante todo el turno</w:t>
+      </w:r>
+      <w:r>
+        <w:rPr>
+          <w:rFonts w:ascii="Arial" w:hAnsi="Arial" w:cs="Arial"/>
+          <w:sz w:val="24"/>
+          <w:szCs w:val="24"/>
+        </w:rPr>
+        <w:t xml:space="preserve">, se </w:t>
+      </w:r>
+      <w:r>
+        <w:rPr>
+          <w:rFonts w:ascii="Arial" w:hAnsi="Arial" w:cs="Arial"/>
+          <w:sz w:val="24"/>
+          <w:szCs w:val="24"/>
+        </w:rPr>
+        <w:t>podrá re</w:t>
+      </w:r>
+      <w:r>
+        <w:rPr>
+          <w:rFonts w:ascii="Arial" w:hAnsi="Arial" w:cs="Arial"/>
+          <w:sz w:val="24"/>
+          <w:szCs w:val="24"/>
+        </w:rPr>
+        <w:t>programar</w:t>
+      </w:r>
+      <w:r>
+        <w:rPr>
+          <w:rFonts w:ascii="Arial" w:hAnsi="Arial" w:cs="Arial"/>
           <w:sz w:val="24"/>
           <w:szCs w:val="24"/>
         </w:rPr>
@@ -4668,79 +4887,62 @@
           <w:sz w:val="24"/>
           <w:szCs w:val="24"/>
         </w:rPr>
-        <w:t>apertura de agendas</w:t>
-      </w:r>
-    </w:p>
-    <w:p>
-      <w:pPr>
-        <w:ind w:left="360"/>
-        <w:rPr>
-          <w:rFonts w:ascii="Arial" w:hAnsi="Arial" w:cs="Arial"/>
-          <w:i/>
-          <w:iCs/>
-          <w:sz w:val="24"/>
-          <w:szCs w:val="24"/>
-        </w:rPr>
-      </w:pPr>
-      <w:r>
-        <w:rPr>
-          <w:rFonts w:ascii="Arial" w:hAnsi="Arial" w:cs="Arial"/>
-          <w:i/>
-          <w:iCs/>
-          <w:sz w:val="24"/>
-          <w:szCs w:val="24"/>
-        </w:rPr>
-        <w:t xml:space="preserve">Para abrirle agendas al médico, si </w:t>
-      </w:r>
-      <w:proofErr w:type="gramStart"/>
-      <w:r>
-        <w:rPr>
-          <w:rFonts w:ascii="Arial" w:hAnsi="Arial" w:cs="Arial"/>
-          <w:i/>
-          <w:iCs/>
-          <w:sz w:val="24"/>
-          <w:szCs w:val="24"/>
-        </w:rPr>
-        <w:t>ese toma</w:t>
-      </w:r>
-      <w:proofErr w:type="gramEnd"/>
-      <w:r>
-        <w:rPr>
-          <w:rFonts w:ascii="Arial" w:hAnsi="Arial" w:cs="Arial"/>
-          <w:i/>
-          <w:iCs/>
-          <w:sz w:val="24"/>
-          <w:szCs w:val="24"/>
-        </w:rPr>
-        <w:t xml:space="preserve"> vacaciones o tiene algo que no le permita atender citas durante ciertas horas, se le modificará. Si deja de trabajar con pacientes se le cerrará. </w:t>
-      </w:r>
-    </w:p>
-    <w:p>
-      <w:pPr>
-        <w:ind w:left="360"/>
-        <w:rPr>
+        <w:t>la cita</w:t>
+      </w:r>
+      <w:r>
+        <w:rPr>
+          <w:rFonts w:ascii="Arial" w:hAnsi="Arial" w:cs="Arial"/>
+          <w:sz w:val="24"/>
+          <w:szCs w:val="24"/>
+        </w:rPr>
+        <w:t xml:space="preserve">, cancelar o </w:t>
+      </w:r>
+      <w:r>
+        <w:rPr>
+          <w:rFonts w:ascii="Arial" w:hAnsi="Arial" w:cs="Arial"/>
+          <w:sz w:val="24"/>
+          <w:szCs w:val="24"/>
+        </w:rPr>
+        <w:t xml:space="preserve"> reasignar a otro médico</w:t>
+      </w:r>
+      <w:r>
+        <w:rPr>
+          <w:rFonts w:ascii="Arial" w:hAnsi="Arial" w:cs="Arial"/>
+          <w:sz w:val="24"/>
+          <w:szCs w:val="24"/>
+        </w:rPr>
+        <w:t>.</w:t>
+      </w:r>
+    </w:p>
+    <w:p>
+      <w:pPr>
+        <w:ind w:left="360"/>
+        <w:rPr>
+          <w:rFonts w:ascii="Arial" w:hAnsi="Arial" w:cs="Arial"/>
+          <w:sz w:val="24"/>
+          <w:szCs w:val="24"/>
+        </w:rPr>
+      </w:pPr>
+    </w:p>
+    <w:p>
+      <w:pPr>
+        <w:ind w:left="360"/>
+        <w:rPr>
+          <w:i/>
+          <w:iCs/>
+        </w:rPr>
+      </w:pPr>
+      <w:r>
+        <w:rPr>
+          <w:i/>
+          <w:iCs/>
           <w:noProof/>
         </w:rPr>
-      </w:pPr>
-    </w:p>
-    <w:p>
-      <w:pPr>
-        <w:ind w:left="360"/>
-        <w:rPr>
-          <w:i/>
-          <w:iCs/>
-        </w:rPr>
-      </w:pPr>
-      <w:r>
-        <w:rPr>
-          <w:i/>
-          <w:iCs/>
-        </w:rPr>
         <w:drawing>
-          <wp:inline distT="0" distB="0" distL="0" distR="0" wp14:anchorId="198DEDA2" wp14:editId="74A62042">
-            <wp:extent cx="5612130" cy="3990975"/>
-            <wp:effectExtent l="0" t="0" r="7620" b="9525"/>
-            <wp:docPr id="16" name="Imagen 16" descr="Interfaz de usuario gráfica, Aplicación&#10;&#10;Descripción generada automáticamente"/>
+          <wp:inline distT="0" distB="0" distL="0" distR="0" wp14:anchorId="5E72C652" wp14:editId="0F8D4470">
+            <wp:extent cx="5577840" cy="3383280"/>
+            <wp:effectExtent l="0" t="0" r="3810" b="7620"/>
+            <wp:docPr id="19" name="Imagen 19"/>
             <wp:cNvGraphicFramePr>
               <a:graphicFrameLocks xmlns:a="http://schemas.openxmlformats.org/drawingml/2006/main" noChangeAspect="1"/>
             </wp:cNvGraphicFramePr>
@@ -4748,23 +4950,36 @@
               <a:graphicData uri="http://schemas.openxmlformats.org/drawingml/2006/picture">
                 <pic:pic xmlns:pic="http://schemas.openxmlformats.org/drawingml/2006/picture">
                   <pic:nvPicPr>
-                    <pic:cNvPr id="16" name="Imagen 16" descr="Interfaz de usuario gráfica, Aplicación&#10;&#10;Descripción generada automáticamente"/>
-                    <pic:cNvPicPr/>
+                    <pic:cNvPr id="0" name="Picture 2"/>
+                    <pic:cNvPicPr>
+                      <a:picLocks noChangeAspect="1" noChangeArrowheads="1"/>
+                    </pic:cNvPicPr>
                   </pic:nvPicPr>
                   <pic:blipFill>
-                    <a:blip r:embed="rId21"/>
+                    <a:blip r:embed="rId21">
+                      <a:extLst>
+                        <a:ext uri="{28A0092B-C50C-407E-A947-70E740481C1C}">
+                          <a14:useLocalDpi xmlns:a14="http://schemas.microsoft.com/office/drawing/2010/main" val="0"/>
+                        </a:ext>
+                      </a:extLst>
+                    </a:blip>
+                    <a:srcRect/>
                     <a:stretch>
                       <a:fillRect/>
                     </a:stretch>
                   </pic:blipFill>
-                  <pic:spPr>
+                  <pic:spPr bwMode="auto">
                     <a:xfrm>
                       <a:off x="0" y="0"/>
-                      <a:ext cx="5612130" cy="3990975"/>
+                      <a:ext cx="5577840" cy="3383280"/>
                     </a:xfrm>
                     <a:prstGeom prst="rect">
                       <a:avLst/>
                     </a:prstGeom>
+                    <a:noFill/>
+                    <a:ln>
+                      <a:noFill/>
+                    </a:ln>
                   </pic:spPr>
                 </pic:pic>
               </a:graphicData>
@@ -5329,6 +5544,119 @@
       </w:pPr>
     </w:lvl>
   </w:abstractNum>
+  <w:abstractNum w:abstractNumId="4" w15:restartNumberingAfterBreak="0">
+    <w:nsid w:val="7A2A780D"/>
+    <w:multiLevelType w:val="hybridMultilevel"/>
+    <w:tmpl w:val="DF880D02"/>
+    <w:lvl w:ilvl="0" w:tplc="240A0001">
+      <w:start w:val="1"/>
+      <w:numFmt w:val="bullet"/>
+      <w:lvlText w:val=""/>
+      <w:lvlJc w:val="left"/>
+      <w:pPr>
+        <w:ind w:left="1428" w:hanging="360"/>
+      </w:pPr>
+      <w:rPr>
+        <w:rFonts w:ascii="Symbol" w:hAnsi="Symbol" w:hint="default"/>
+      </w:rPr>
+    </w:lvl>
+    <w:lvl w:ilvl="1" w:tplc="240A0003" w:tentative="1">
+      <w:start w:val="1"/>
+      <w:numFmt w:val="bullet"/>
+      <w:lvlText w:val="o"/>
+      <w:lvlJc w:val="left"/>
+      <w:pPr>
+        <w:ind w:left="2148" w:hanging="360"/>
+      </w:pPr>
+      <w:rPr>
+        <w:rFonts w:ascii="Courier New" w:hAnsi="Courier New" w:cs="Courier New" w:hint="default"/>
+      </w:rPr>
+    </w:lvl>
+    <w:lvl w:ilvl="2" w:tplc="240A0005" w:tentative="1">
+      <w:start w:val="1"/>
+      <w:numFmt w:val="bullet"/>
+      <w:lvlText w:val=""/>
+      <w:lvlJc w:val="left"/>
+      <w:pPr>
+        <w:ind w:left="2868" w:hanging="360"/>
+      </w:pPr>
+      <w:rPr>
+        <w:rFonts w:ascii="Wingdings" w:hAnsi="Wingdings" w:hint="default"/>
+      </w:rPr>
+    </w:lvl>
+    <w:lvl w:ilvl="3" w:tplc="240A0001" w:tentative="1">
+      <w:start w:val="1"/>
+      <w:numFmt w:val="bullet"/>
+      <w:lvlText w:val=""/>
+      <w:lvlJc w:val="left"/>
+      <w:pPr>
+        <w:ind w:left="3588" w:hanging="360"/>
+      </w:pPr>
+      <w:rPr>
+        <w:rFonts w:ascii="Symbol" w:hAnsi="Symbol" w:hint="default"/>
+      </w:rPr>
+    </w:lvl>
+    <w:lvl w:ilvl="4" w:tplc="240A0003" w:tentative="1">
+      <w:start w:val="1"/>
+      <w:numFmt w:val="bullet"/>
+      <w:lvlText w:val="o"/>
+      <w:lvlJc w:val="left"/>
+      <w:pPr>
+        <w:ind w:left="4308" w:hanging="360"/>
+      </w:pPr>
+      <w:rPr>
+        <w:rFonts w:ascii="Courier New" w:hAnsi="Courier New" w:cs="Courier New" w:hint="default"/>
+      </w:rPr>
+    </w:lvl>
+    <w:lvl w:ilvl="5" w:tplc="240A0005" w:tentative="1">
+      <w:start w:val="1"/>
+      <w:numFmt w:val="bullet"/>
+      <w:lvlText w:val=""/>
+      <w:lvlJc w:val="left"/>
+      <w:pPr>
+        <w:ind w:left="5028" w:hanging="360"/>
+      </w:pPr>
+      <w:rPr>
+        <w:rFonts w:ascii="Wingdings" w:hAnsi="Wingdings" w:hint="default"/>
+      </w:rPr>
+    </w:lvl>
+    <w:lvl w:ilvl="6" w:tplc="240A0001" w:tentative="1">
+      <w:start w:val="1"/>
+      <w:numFmt w:val="bullet"/>
+      <w:lvlText w:val=""/>
+      <w:lvlJc w:val="left"/>
+      <w:pPr>
+        <w:ind w:left="5748" w:hanging="360"/>
+      </w:pPr>
+      <w:rPr>
+        <w:rFonts w:ascii="Symbol" w:hAnsi="Symbol" w:hint="default"/>
+      </w:rPr>
+    </w:lvl>
+    <w:lvl w:ilvl="7" w:tplc="240A0003" w:tentative="1">
+      <w:start w:val="1"/>
+      <w:numFmt w:val="bullet"/>
+      <w:lvlText w:val="o"/>
+      <w:lvlJc w:val="left"/>
+      <w:pPr>
+        <w:ind w:left="6468" w:hanging="360"/>
+      </w:pPr>
+      <w:rPr>
+        <w:rFonts w:ascii="Courier New" w:hAnsi="Courier New" w:cs="Courier New" w:hint="default"/>
+      </w:rPr>
+    </w:lvl>
+    <w:lvl w:ilvl="8" w:tplc="240A0005" w:tentative="1">
+      <w:start w:val="1"/>
+      <w:numFmt w:val="bullet"/>
+      <w:lvlText w:val=""/>
+      <w:lvlJc w:val="left"/>
+      <w:pPr>
+        <w:ind w:left="7188" w:hanging="360"/>
+      </w:pPr>
+      <w:rPr>
+        <w:rFonts w:ascii="Wingdings" w:hAnsi="Wingdings" w:hint="default"/>
+      </w:rPr>
+    </w:lvl>
+  </w:abstractNum>
   <w:num w:numId="1">
     <w:abstractNumId w:val="3"/>
   </w:num>
@@ -5340,6 +5668,9 @@
   </w:num>
   <w:num w:numId="4">
     <w:abstractNumId w:val="0"/>
+  </w:num>
+  <w:num w:numId="5">
+    <w:abstractNumId w:val="4"/>
   </w:num>
 </w:numbering>
 </file>

</xml_diff>

<commit_message>
para borrar lo resaltado>
</commit_message>
<xml_diff>
--- a/002_sprints/002_sprint2/EntregableSprint2.docx
+++ b/002_sprints/002_sprint2/EntregableSprint2.docx
@@ -204,15 +204,27 @@
           <w:szCs w:val="24"/>
         </w:rPr>
       </w:pPr>
-      <w:r>
-        <w:rPr>
-          <w:rFonts w:ascii="Arial" w:hAnsi="Arial" w:cs="Arial"/>
-          <w:i/>
-          <w:iCs/>
-          <w:sz w:val="24"/>
-          <w:szCs w:val="24"/>
-        </w:rPr>
-        <w:t xml:space="preserve">Kariett Justine Pinto </w:t>
+      <w:proofErr w:type="spellStart"/>
+      <w:r>
+        <w:rPr>
+          <w:rFonts w:ascii="Arial" w:hAnsi="Arial" w:cs="Arial"/>
+          <w:i/>
+          <w:iCs/>
+          <w:sz w:val="24"/>
+          <w:szCs w:val="24"/>
+        </w:rPr>
+        <w:t>Kariett</w:t>
+      </w:r>
+      <w:proofErr w:type="spellEnd"/>
+      <w:r>
+        <w:rPr>
+          <w:rFonts w:ascii="Arial" w:hAnsi="Arial" w:cs="Arial"/>
+          <w:i/>
+          <w:iCs/>
+          <w:sz w:val="24"/>
+          <w:szCs w:val="24"/>
+        </w:rPr>
+        <w:t xml:space="preserve"> Justine Pinto </w:t>
       </w:r>
       <w:proofErr w:type="spellStart"/>
       <w:r>
@@ -4823,7 +4835,25 @@
           <w:sz w:val="24"/>
           <w:szCs w:val="24"/>
         </w:rPr>
-        <w:t>Para abrir agenda al médico, si  toma vacaciones o</w:t>
+        <w:t xml:space="preserve">Para abrir agenda al médico, </w:t>
+      </w:r>
+      <w:proofErr w:type="gramStart"/>
+      <w:r>
+        <w:rPr>
+          <w:rFonts w:ascii="Arial" w:hAnsi="Arial" w:cs="Arial"/>
+          <w:sz w:val="24"/>
+          <w:szCs w:val="24"/>
+        </w:rPr>
+        <w:t>si  toma</w:t>
+      </w:r>
+      <w:proofErr w:type="gramEnd"/>
+      <w:r>
+        <w:rPr>
+          <w:rFonts w:ascii="Arial" w:hAnsi="Arial" w:cs="Arial"/>
+          <w:sz w:val="24"/>
+          <w:szCs w:val="24"/>
+        </w:rPr>
+        <w:t xml:space="preserve"> vacaciones o</w:t>
       </w:r>
       <w:r>
         <w:rPr>
@@ -4912,6 +4942,41 @@
           <w:szCs w:val="24"/>
         </w:rPr>
         <w:t>.</w:t>
+      </w:r>
+      <w:r>
+        <w:rPr>
+          <w:rFonts w:ascii="Arial" w:hAnsi="Arial" w:cs="Arial"/>
+          <w:sz w:val="24"/>
+          <w:szCs w:val="24"/>
+        </w:rPr>
+        <w:t xml:space="preserve"> </w:t>
+      </w:r>
+    </w:p>
+    <w:p>
+      <w:pPr>
+        <w:ind w:left="360"/>
+        <w:rPr>
+          <w:rFonts w:ascii="Arial" w:hAnsi="Arial" w:cs="Arial"/>
+          <w:sz w:val="24"/>
+          <w:szCs w:val="24"/>
+        </w:rPr>
+      </w:pPr>
+      <w:r>
+        <w:rPr>
+          <w:rFonts w:ascii="Arial" w:hAnsi="Arial" w:cs="Arial"/>
+          <w:sz w:val="24"/>
+          <w:szCs w:val="24"/>
+          <w:highlight w:val="yellow"/>
+        </w:rPr>
+        <w:t>Si ves esto es que se subieron los cambios.</w:t>
+      </w:r>
+      <w:r>
+        <w:rPr>
+          <w:rFonts w:ascii="Arial" w:hAnsi="Arial" w:cs="Arial"/>
+          <w:sz w:val="24"/>
+          <w:szCs w:val="24"/>
+        </w:rPr>
+        <w:t xml:space="preserve"> </w:t>
       </w:r>
     </w:p>
     <w:p>

</xml_diff>

<commit_message>
eliminar comentario monica resaltado en amarillo
</commit_message>
<xml_diff>
--- a/002_sprints/002_sprint2/EntregableSprint2.docx
+++ b/002_sprints/002_sprint2/EntregableSprint2.docx
@@ -204,27 +204,15 @@
           <w:szCs w:val="24"/>
         </w:rPr>
       </w:pPr>
-      <w:proofErr w:type="spellStart"/>
-      <w:r>
-        <w:rPr>
-          <w:rFonts w:ascii="Arial" w:hAnsi="Arial" w:cs="Arial"/>
-          <w:i/>
-          <w:iCs/>
-          <w:sz w:val="24"/>
-          <w:szCs w:val="24"/>
-        </w:rPr>
-        <w:t>Kariett</w:t>
-      </w:r>
-      <w:proofErr w:type="spellEnd"/>
-      <w:r>
-        <w:rPr>
-          <w:rFonts w:ascii="Arial" w:hAnsi="Arial" w:cs="Arial"/>
-          <w:i/>
-          <w:iCs/>
-          <w:sz w:val="24"/>
-          <w:szCs w:val="24"/>
-        </w:rPr>
-        <w:t xml:space="preserve"> Justine Pinto </w:t>
+      <w:r>
+        <w:rPr>
+          <w:rFonts w:ascii="Arial" w:hAnsi="Arial" w:cs="Arial"/>
+          <w:i/>
+          <w:iCs/>
+          <w:sz w:val="24"/>
+          <w:szCs w:val="24"/>
+        </w:rPr>
+        <w:t xml:space="preserve">Kariett Justine Pinto </w:t>
       </w:r>
       <w:proofErr w:type="spellStart"/>
       <w:r>
@@ -4942,33 +4930,6 @@
           <w:szCs w:val="24"/>
         </w:rPr>
         <w:t>.</w:t>
-      </w:r>
-      <w:r>
-        <w:rPr>
-          <w:rFonts w:ascii="Arial" w:hAnsi="Arial" w:cs="Arial"/>
-          <w:sz w:val="24"/>
-          <w:szCs w:val="24"/>
-        </w:rPr>
-        <w:t xml:space="preserve"> </w:t>
-      </w:r>
-    </w:p>
-    <w:p>
-      <w:pPr>
-        <w:ind w:left="360"/>
-        <w:rPr>
-          <w:rFonts w:ascii="Arial" w:hAnsi="Arial" w:cs="Arial"/>
-          <w:sz w:val="24"/>
-          <w:szCs w:val="24"/>
-        </w:rPr>
-      </w:pPr>
-      <w:r>
-        <w:rPr>
-          <w:rFonts w:ascii="Arial" w:hAnsi="Arial" w:cs="Arial"/>
-          <w:sz w:val="24"/>
-          <w:szCs w:val="24"/>
-          <w:highlight w:val="yellow"/>
-        </w:rPr>
-        <w:t>Si ves esto es que se subieron los cambios.</w:t>
       </w:r>
       <w:r>
         <w:rPr>

</xml_diff>